<commit_message>
Updated Class Diagram, ER Diagram and added Restructured ER Diagram and Relational Model Diagram
</commit_message>
<xml_diff>
--- a/Documentazione/Analisi/Analisi dei Requisiti.docx
+++ b/Documentazione/Analisi/Analisi dei Requisiti.docx
@@ -7,35 +7,35 @@
         <w:jc w:val="center"/>
         <w:rPr>
           <w:b/>
-          <w:sz w:val="24"/>
+          <w:sz w:val="36"/>
         </w:rPr>
       </w:pPr>
       <w:r>
         <w:rPr>
           <w:b/>
-          <w:sz w:val="24"/>
+          <w:sz w:val="36"/>
         </w:rPr>
         <w:t>Analisi dei R</w:t>
       </w:r>
       <w:r>
         <w:rPr>
           <w:b/>
-          <w:sz w:val="24"/>
+          <w:sz w:val="36"/>
         </w:rPr>
         <w:t>equisiti</w:t>
       </w:r>
-      <w:bookmarkStart w:id="0" w:name="_GoBack"/>
-      <w:bookmarkEnd w:id="0"/>
     </w:p>
     <w:p>
       <w:pPr>
         <w:rPr>
           <w:b/>
+          <w:sz w:val="28"/>
         </w:rPr>
       </w:pPr>
       <w:r>
         <w:rPr>
           <w:b/>
+          <w:sz w:val="28"/>
         </w:rPr>
         <w:t>Requisiti funzionali:</w:t>
       </w:r>
@@ -48,9 +48,9 @@
       </w:tblPr>
       <w:tblGrid>
         <w:gridCol w:w="726"/>
-        <w:gridCol w:w="5588"/>
-        <w:gridCol w:w="2639"/>
-        <w:gridCol w:w="901"/>
+        <w:gridCol w:w="5755"/>
+        <w:gridCol w:w="2285"/>
+        <w:gridCol w:w="1088"/>
       </w:tblGrid>
       <w:tr>
         <w:tc>
@@ -61,11 +61,13 @@
             <w:pPr>
               <w:rPr>
                 <w:b/>
-              </w:rPr>
-            </w:pPr>
-            <w:r>
-              <w:rPr>
-                <w:b/>
+                <w:sz w:val="28"/>
+              </w:rPr>
+            </w:pPr>
+            <w:r>
+              <w:rPr>
+                <w:b/>
+                <w:sz w:val="28"/>
               </w:rPr>
               <w:t>ID</w:t>
             </w:r>
@@ -79,11 +81,13 @@
             <w:pPr>
               <w:rPr>
                 <w:b/>
-              </w:rPr>
-            </w:pPr>
-            <w:r>
-              <w:rPr>
-                <w:b/>
+                <w:sz w:val="28"/>
+              </w:rPr>
+            </w:pPr>
+            <w:r>
+              <w:rPr>
+                <w:b/>
+                <w:sz w:val="28"/>
               </w:rPr>
               <w:t>Descrizione</w:t>
             </w:r>
@@ -97,11 +101,13 @@
             <w:pPr>
               <w:rPr>
                 <w:b/>
-              </w:rPr>
-            </w:pPr>
-            <w:r>
-              <w:rPr>
-                <w:b/>
+                <w:sz w:val="28"/>
+              </w:rPr>
+            </w:pPr>
+            <w:r>
+              <w:rPr>
+                <w:b/>
+                <w:sz w:val="28"/>
               </w:rPr>
               <w:t>Tipo</w:t>
             </w:r>
@@ -115,11 +121,13 @@
             <w:pPr>
               <w:rPr>
                 <w:b/>
-              </w:rPr>
-            </w:pPr>
-            <w:r>
-              <w:rPr>
-                <w:b/>
+                <w:sz w:val="28"/>
+              </w:rPr>
+            </w:pPr>
+            <w:r>
+              <w:rPr>
+                <w:b/>
+                <w:sz w:val="28"/>
               </w:rPr>
               <w:t>Priorità</w:t>
             </w:r>
@@ -150,17 +158,22 @@
             <w:tcW w:w="6379" w:type="dxa"/>
           </w:tcPr>
           <w:p>
-            <w:r>
+            <w:pPr>
+              <w:rPr>
+                <w:b/>
+              </w:rPr>
+            </w:pPr>
+            <w:r>
+              <w:rPr>
+                <w:b/>
+              </w:rPr>
               <w:t>Il sistema dovrà</w:t>
             </w:r>
             <w:r>
-              <w:t xml:space="preserve"> supportare la </w:t>
-            </w:r>
-            <w:r>
-              <w:t>definizione e registrazione degli oggetti d’asta</w:t>
-            </w:r>
-            <w:r>
-              <w:t>.</w:t>
+              <w:rPr>
+                <w:b/>
+              </w:rPr>
+              <w:t xml:space="preserve"> supportare la definizione e registrazione degli oggetti d’asta.</w:t>
             </w:r>
           </w:p>
         </w:tc>
@@ -175,8 +188,14 @@
                 <w:ilvl w:val="0"/>
                 <w:numId w:val="1"/>
               </w:numPr>
-            </w:pPr>
-            <w:r>
+              <w:rPr>
+                <w:b/>
+              </w:rPr>
+            </w:pPr>
+            <w:r>
+              <w:rPr>
+                <w:b/>
+              </w:rPr>
               <w:t>Funzionale</w:t>
             </w:r>
           </w:p>
@@ -187,9 +206,15 @@
                 <w:ilvl w:val="0"/>
                 <w:numId w:val="1"/>
               </w:numPr>
-            </w:pPr>
-            <w:r>
-              <w:t>Articoli</w:t>
+              <w:rPr>
+                <w:b/>
+              </w:rPr>
+            </w:pPr>
+            <w:r>
+              <w:rPr>
+                <w:b/>
+              </w:rPr>
+              <w:t>Oggetti</w:t>
             </w:r>
           </w:p>
         </w:tc>
@@ -198,7 +223,15 @@
             <w:tcW w:w="881" w:type="dxa"/>
           </w:tcPr>
           <w:p>
-            <w:r>
+            <w:pPr>
+              <w:rPr>
+                <w:b/>
+              </w:rPr>
+            </w:pPr>
+            <w:r>
+              <w:rPr>
+                <w:b/>
+              </w:rPr>
               <w:t>M</w:t>
             </w:r>
           </w:p>
@@ -230,25 +263,20 @@
               <w:t xml:space="preserve"> </w:t>
             </w:r>
             <w:r>
-              <w:t xml:space="preserve">agli asta </w:t>
+              <w:t>agli asta manager</w:t>
+            </w:r>
+            <w:r>
+              <w:t xml:space="preserve"> </w:t>
+            </w:r>
+            <w:r>
+              <w:t xml:space="preserve">di specificare gli attributi degli oggetti usufruendo di </w:t>
             </w:r>
             <w:proofErr w:type="spellStart"/>
             <w:r>
-              <w:t>managers</w:t>
+              <w:t>template</w:t>
             </w:r>
             <w:proofErr w:type="spellEnd"/>
             <w:r>
-              <w:t xml:space="preserve"> </w:t>
-            </w:r>
-            <w:r>
-              <w:t xml:space="preserve">di specificare gli attributi degli oggetti usufruendo di </w:t>
-            </w:r>
-            <w:proofErr w:type="spellStart"/>
-            <w:r>
-              <w:t>template</w:t>
-            </w:r>
-            <w:proofErr w:type="spellEnd"/>
-            <w:r>
               <w:t xml:space="preserve"> per categorie di elementi.</w:t>
             </w:r>
           </w:p>
@@ -278,7 +306,7 @@
               </w:numPr>
             </w:pPr>
             <w:r>
-              <w:t>Articoli</w:t>
+              <w:t>Oggetti</w:t>
             </w:r>
           </w:p>
         </w:tc>
@@ -313,13 +341,8 @@
               <w:t xml:space="preserve">Il sistema dovrà </w:t>
             </w:r>
             <w:r>
-              <w:t xml:space="preserve">consentire agli asta </w:t>
-            </w:r>
-            <w:proofErr w:type="spellStart"/>
-            <w:r>
-              <w:t>managers</w:t>
-            </w:r>
-            <w:proofErr w:type="spellEnd"/>
+              <w:t>consentire agli asta manager</w:t>
+            </w:r>
             <w:r>
               <w:t xml:space="preserve"> </w:t>
             </w:r>
@@ -353,7 +376,7 @@
               </w:numPr>
             </w:pPr>
             <w:r>
-              <w:t>Articoli</w:t>
+              <w:t>Oggetti</w:t>
             </w:r>
           </w:p>
         </w:tc>
@@ -388,18 +411,16 @@
               <w:t xml:space="preserve">Il sistema dovrà </w:t>
             </w:r>
             <w:r>
-              <w:t xml:space="preserve">consentire agli asta </w:t>
-            </w:r>
-            <w:proofErr w:type="spellStart"/>
-            <w:r>
-              <w:t>managers</w:t>
-            </w:r>
-            <w:proofErr w:type="spellEnd"/>
+              <w:t>consentire agli asta manager</w:t>
+            </w:r>
             <w:r>
               <w:t xml:space="preserve"> </w:t>
             </w:r>
             <w:r>
-              <w:t>di importare ed esportare liste d’oggetti in formati standard.</w:t>
+              <w:t xml:space="preserve">di importare </w:t>
+            </w:r>
+            <w:r>
+              <w:t>liste d’oggetti in formati standard.</w:t>
             </w:r>
           </w:p>
         </w:tc>
@@ -428,7 +449,7 @@
               </w:numPr>
             </w:pPr>
             <w:r>
-              <w:t>Articoli</w:t>
+              <w:t>Oggetti</w:t>
             </w:r>
           </w:p>
         </w:tc>
@@ -449,16 +470,8 @@
             <w:tcW w:w="675" w:type="dxa"/>
           </w:tcPr>
           <w:p>
-            <w:pPr>
-              <w:rPr>
-                <w:b/>
-              </w:rPr>
-            </w:pPr>
-            <w:r>
-              <w:rPr>
-                <w:b/>
-              </w:rPr>
-              <w:t>R2</w:t>
+            <w:r>
+              <w:t>R1.4</w:t>
             </w:r>
           </w:p>
         </w:tc>
@@ -468,7 +481,7 @@
           </w:tcPr>
           <w:p>
             <w:r>
-              <w:t>Il sistema dovrà gestire il processo d’asta.</w:t>
+              <w:t>Il sistema dovrà consentire agli utenti di esportare liste d’oggetti in formati standard.</w:t>
             </w:r>
           </w:p>
         </w:tc>
@@ -481,7 +494,7 @@
               <w:pStyle w:val="Paragrafoelenco"/>
               <w:numPr>
                 <w:ilvl w:val="0"/>
-                <w:numId w:val="2"/>
+                <w:numId w:val="1"/>
               </w:numPr>
             </w:pPr>
             <w:r>
@@ -493,11 +506,11 @@
               <w:pStyle w:val="Paragrafoelenco"/>
               <w:numPr>
                 <w:ilvl w:val="0"/>
-                <w:numId w:val="2"/>
-              </w:numPr>
-            </w:pPr>
-            <w:r>
-              <w:t>Aste</w:t>
+                <w:numId w:val="1"/>
+              </w:numPr>
+            </w:pPr>
+            <w:r>
+              <w:t>Oggetti</w:t>
             </w:r>
           </w:p>
         </w:tc>
@@ -518,8 +531,16 @@
             <w:tcW w:w="675" w:type="dxa"/>
           </w:tcPr>
           <w:p>
-            <w:r>
-              <w:t>R2.1</w:t>
+            <w:pPr>
+              <w:rPr>
+                <w:b/>
+              </w:rPr>
+            </w:pPr>
+            <w:r>
+              <w:rPr>
+                <w:b/>
+              </w:rPr>
+              <w:t>R2</w:t>
             </w:r>
           </w:p>
         </w:tc>
@@ -528,8 +549,16 @@
             <w:tcW w:w="6379" w:type="dxa"/>
           </w:tcPr>
           <w:p>
-            <w:r>
-              <w:t>Il sistema dovrà far passare un oggetto in asta.</w:t>
+            <w:pPr>
+              <w:rPr>
+                <w:b/>
+              </w:rPr>
+            </w:pPr>
+            <w:r>
+              <w:rPr>
+                <w:b/>
+              </w:rPr>
+              <w:t>Il sistema dovrà gestire il processo d’asta.</w:t>
             </w:r>
           </w:p>
         </w:tc>
@@ -544,8 +573,14 @@
                 <w:ilvl w:val="0"/>
                 <w:numId w:val="2"/>
               </w:numPr>
-            </w:pPr>
-            <w:r>
+              <w:rPr>
+                <w:b/>
+              </w:rPr>
+            </w:pPr>
+            <w:r>
+              <w:rPr>
+                <w:b/>
+              </w:rPr>
               <w:t>Funzionale</w:t>
             </w:r>
           </w:p>
@@ -556,8 +591,14 @@
                 <w:ilvl w:val="0"/>
                 <w:numId w:val="2"/>
               </w:numPr>
-            </w:pPr>
-            <w:r>
+              <w:rPr>
+                <w:b/>
+              </w:rPr>
+            </w:pPr>
+            <w:r>
+              <w:rPr>
+                <w:b/>
+              </w:rPr>
               <w:t>Aste</w:t>
             </w:r>
           </w:p>
@@ -567,7 +608,15 @@
             <w:tcW w:w="881" w:type="dxa"/>
           </w:tcPr>
           <w:p>
-            <w:r>
+            <w:pPr>
+              <w:rPr>
+                <w:b/>
+              </w:rPr>
+            </w:pPr>
+            <w:r>
+              <w:rPr>
+                <w:b/>
+              </w:rPr>
               <w:t>M</w:t>
             </w:r>
           </w:p>
@@ -580,7 +629,7 @@
           </w:tcPr>
           <w:p>
             <w:r>
-              <w:t>R2.2</w:t>
+              <w:t>R2.1</w:t>
             </w:r>
           </w:p>
         </w:tc>
@@ -590,7 +639,7 @@
           </w:tcPr>
           <w:p>
             <w:r>
-              <w:t>Il sistema dovrà assegnare dei time-slot.</w:t>
+              <w:t>Il sistema dovrà far passare un oggetto in asta.</w:t>
             </w:r>
           </w:p>
         </w:tc>
@@ -641,7 +690,7 @@
           </w:tcPr>
           <w:p>
             <w:r>
-              <w:t>R2.3</w:t>
+              <w:t>R2.2</w:t>
             </w:r>
           </w:p>
         </w:tc>
@@ -651,16 +700,7 @@
           </w:tcPr>
           <w:p>
             <w:r>
-              <w:t xml:space="preserve">Il sistema dovrà </w:t>
-            </w:r>
-            <w:r>
-              <w:t xml:space="preserve">consentire agli utenti </w:t>
-            </w:r>
-            <w:r>
-              <w:t xml:space="preserve">di effettuare offerte secondo </w:t>
-            </w:r>
-            <w:r>
-              <w:t>diversi modelli.</w:t>
+              <w:t>Il sistema dovrà assegnare dei time-slot.</w:t>
             </w:r>
           </w:p>
         </w:tc>
@@ -711,7 +751,7 @@
           </w:tcPr>
           <w:p>
             <w:r>
-              <w:t>R2.4</w:t>
+              <w:t>R2.3</w:t>
             </w:r>
           </w:p>
         </w:tc>
@@ -727,7 +767,10 @@
               <w:t xml:space="preserve">consentire agli utenti </w:t>
             </w:r>
             <w:r>
-              <w:t>di effettuare offerte secondo diversi criteri di terminazione.</w:t>
+              <w:t xml:space="preserve">di effettuare offerte secondo </w:t>
+            </w:r>
+            <w:r>
+              <w:t>diversi modelli.</w:t>
             </w:r>
           </w:p>
         </w:tc>
@@ -740,7 +783,7 @@
               <w:pStyle w:val="Paragrafoelenco"/>
               <w:numPr>
                 <w:ilvl w:val="0"/>
-                <w:numId w:val="3"/>
+                <w:numId w:val="2"/>
               </w:numPr>
             </w:pPr>
             <w:r>
@@ -752,7 +795,7 @@
               <w:pStyle w:val="Paragrafoelenco"/>
               <w:numPr>
                 <w:ilvl w:val="0"/>
-                <w:numId w:val="3"/>
+                <w:numId w:val="2"/>
               </w:numPr>
             </w:pPr>
             <w:r>
@@ -777,16 +820,8 @@
             <w:tcW w:w="675" w:type="dxa"/>
           </w:tcPr>
           <w:p>
-            <w:pPr>
-              <w:rPr>
-                <w:b/>
-              </w:rPr>
-            </w:pPr>
-            <w:r>
-              <w:rPr>
-                <w:b/>
-              </w:rPr>
-              <w:t>R3</w:t>
+            <w:r>
+              <w:t>R2.4</w:t>
             </w:r>
           </w:p>
         </w:tc>
@@ -796,7 +831,13 @@
           </w:tcPr>
           <w:p>
             <w:r>
-              <w:t>Il sistema dovrà gestire gli utenti.</w:t>
+              <w:t xml:space="preserve">Il sistema dovrà </w:t>
+            </w:r>
+            <w:r>
+              <w:t xml:space="preserve">consentire agli utenti </w:t>
+            </w:r>
+            <w:r>
+              <w:t>di effettuare offerte secondo diversi criteri di terminazione.</w:t>
             </w:r>
           </w:p>
         </w:tc>
@@ -809,7 +850,7 @@
               <w:pStyle w:val="Paragrafoelenco"/>
               <w:numPr>
                 <w:ilvl w:val="0"/>
-                <w:numId w:val="4"/>
+                <w:numId w:val="3"/>
               </w:numPr>
             </w:pPr>
             <w:r>
@@ -821,11 +862,11 @@
               <w:pStyle w:val="Paragrafoelenco"/>
               <w:numPr>
                 <w:ilvl w:val="0"/>
-                <w:numId w:val="4"/>
-              </w:numPr>
-            </w:pPr>
-            <w:r>
-              <w:t>Utenti</w:t>
+                <w:numId w:val="3"/>
+              </w:numPr>
+            </w:pPr>
+            <w:r>
+              <w:t>Aste</w:t>
             </w:r>
           </w:p>
         </w:tc>
@@ -846,8 +887,16 @@
             <w:tcW w:w="675" w:type="dxa"/>
           </w:tcPr>
           <w:p>
-            <w:r>
-              <w:t>R3.1</w:t>
+            <w:pPr>
+              <w:rPr>
+                <w:b/>
+              </w:rPr>
+            </w:pPr>
+            <w:r>
+              <w:rPr>
+                <w:b/>
+              </w:rPr>
+              <w:t>R3</w:t>
             </w:r>
           </w:p>
         </w:tc>
@@ -856,8 +905,16 @@
             <w:tcW w:w="6379" w:type="dxa"/>
           </w:tcPr>
           <w:p>
-            <w:r>
-              <w:t>Il sistema dovrà consentire agli utenti la registrazione online.</w:t>
+            <w:pPr>
+              <w:rPr>
+                <w:b/>
+              </w:rPr>
+            </w:pPr>
+            <w:r>
+              <w:rPr>
+                <w:b/>
+              </w:rPr>
+              <w:t>Il sistema dovrà gestire gli utenti.</w:t>
             </w:r>
           </w:p>
         </w:tc>
@@ -870,10 +927,16 @@
               <w:pStyle w:val="Paragrafoelenco"/>
               <w:numPr>
                 <w:ilvl w:val="0"/>
-                <w:numId w:val="5"/>
-              </w:numPr>
-            </w:pPr>
-            <w:r>
+                <w:numId w:val="4"/>
+              </w:numPr>
+              <w:rPr>
+                <w:b/>
+              </w:rPr>
+            </w:pPr>
+            <w:r>
+              <w:rPr>
+                <w:b/>
+              </w:rPr>
               <w:t>Funzionale</w:t>
             </w:r>
           </w:p>
@@ -882,11 +945,17 @@
               <w:pStyle w:val="Paragrafoelenco"/>
               <w:numPr>
                 <w:ilvl w:val="0"/>
-                <w:numId w:val="5"/>
-              </w:numPr>
-            </w:pPr>
-            <w:r>
-              <w:t>Registrazione</w:t>
+                <w:numId w:val="4"/>
+              </w:numPr>
+              <w:rPr>
+                <w:b/>
+              </w:rPr>
+            </w:pPr>
+            <w:r>
+              <w:rPr>
+                <w:b/>
+              </w:rPr>
+              <w:t>Utenti</w:t>
             </w:r>
           </w:p>
         </w:tc>
@@ -895,7 +964,15 @@
             <w:tcW w:w="881" w:type="dxa"/>
           </w:tcPr>
           <w:p>
-            <w:r>
+            <w:pPr>
+              <w:rPr>
+                <w:b/>
+              </w:rPr>
+            </w:pPr>
+            <w:r>
+              <w:rPr>
+                <w:b/>
+              </w:rPr>
               <w:t>M</w:t>
             </w:r>
           </w:p>
@@ -908,7 +985,7 @@
           </w:tcPr>
           <w:p>
             <w:r>
-              <w:t>R3.2</w:t>
+              <w:t>R3.1</w:t>
             </w:r>
           </w:p>
         </w:tc>
@@ -918,7 +995,7 @@
           </w:tcPr>
           <w:p>
             <w:r>
-              <w:t>Il sistema dovrà consentire agli utenti di autenticarsi.</w:t>
+              <w:t>Il sistema dovrà consentire agli utenti la registrazione online.</w:t>
             </w:r>
           </w:p>
         </w:tc>
@@ -931,7 +1008,7 @@
               <w:pStyle w:val="Paragrafoelenco"/>
               <w:numPr>
                 <w:ilvl w:val="0"/>
-                <w:numId w:val="6"/>
+                <w:numId w:val="5"/>
               </w:numPr>
             </w:pPr>
             <w:r>
@@ -943,11 +1020,11 @@
               <w:pStyle w:val="Paragrafoelenco"/>
               <w:numPr>
                 <w:ilvl w:val="0"/>
-                <w:numId w:val="6"/>
-              </w:numPr>
-            </w:pPr>
-            <w:r>
-              <w:t>Autenticazione</w:t>
+                <w:numId w:val="5"/>
+              </w:numPr>
+            </w:pPr>
+            <w:r>
+              <w:t>Utenti</w:t>
             </w:r>
           </w:p>
         </w:tc>
@@ -969,7 +1046,7 @@
           </w:tcPr>
           <w:p>
             <w:r>
-              <w:t>R3.3</w:t>
+              <w:t>R3.2</w:t>
             </w:r>
           </w:p>
         </w:tc>
@@ -979,7 +1056,7 @@
           </w:tcPr>
           <w:p>
             <w:r>
-              <w:t>Il sistema dovrà consentire agli utenti autenticati di registrare nuovi oggetti da mettere all’asta.</w:t>
+              <w:t>Il sistema dovrà consentire agli utenti di autenticarsi.</w:t>
             </w:r>
           </w:p>
         </w:tc>
@@ -992,7 +1069,7 @@
               <w:pStyle w:val="Paragrafoelenco"/>
               <w:numPr>
                 <w:ilvl w:val="0"/>
-                <w:numId w:val="7"/>
+                <w:numId w:val="6"/>
               </w:numPr>
             </w:pPr>
             <w:r>
@@ -1004,23 +1081,11 @@
               <w:pStyle w:val="Paragrafoelenco"/>
               <w:numPr>
                 <w:ilvl w:val="0"/>
-                <w:numId w:val="7"/>
-              </w:numPr>
-            </w:pPr>
-            <w:r>
-              <w:t>UI</w:t>
-            </w:r>
-          </w:p>
-          <w:p>
-            <w:pPr>
-              <w:pStyle w:val="Paragrafoelenco"/>
-              <w:numPr>
-                <w:ilvl w:val="0"/>
-                <w:numId w:val="7"/>
-              </w:numPr>
-            </w:pPr>
-            <w:r>
-              <w:t>Oggetti</w:t>
+                <w:numId w:val="6"/>
+              </w:numPr>
+            </w:pPr>
+            <w:r>
+              <w:t>Utenti</w:t>
             </w:r>
           </w:p>
         </w:tc>
@@ -1042,7 +1107,7 @@
           </w:tcPr>
           <w:p>
             <w:r>
-              <w:t>R3.4</w:t>
+              <w:t>R3.3</w:t>
             </w:r>
           </w:p>
         </w:tc>
@@ -1052,7 +1117,15 @@
           </w:tcPr>
           <w:p>
             <w:r>
-              <w:t>Il sistema dovrà consentire agli utenti autenticati di registrare nuove categorie di oggetti da mettere all’asta.</w:t>
+              <w:t xml:space="preserve">Il sistema dovrà consentire agli utenti autenticati di effettuare il </w:t>
+            </w:r>
+            <w:proofErr w:type="spellStart"/>
+            <w:r>
+              <w:t>logout</w:t>
+            </w:r>
+            <w:proofErr w:type="spellEnd"/>
+            <w:r>
+              <w:t>.</w:t>
             </w:r>
           </w:p>
         </w:tc>
@@ -1065,7 +1138,7 @@
               <w:pStyle w:val="Paragrafoelenco"/>
               <w:numPr>
                 <w:ilvl w:val="0"/>
-                <w:numId w:val="7"/>
+                <w:numId w:val="6"/>
               </w:numPr>
             </w:pPr>
             <w:r>
@@ -1077,23 +1150,11 @@
               <w:pStyle w:val="Paragrafoelenco"/>
               <w:numPr>
                 <w:ilvl w:val="0"/>
-                <w:numId w:val="7"/>
-              </w:numPr>
-            </w:pPr>
-            <w:r>
-              <w:t>UI</w:t>
-            </w:r>
-          </w:p>
-          <w:p>
-            <w:pPr>
-              <w:pStyle w:val="Paragrafoelenco"/>
-              <w:numPr>
-                <w:ilvl w:val="0"/>
-                <w:numId w:val="7"/>
-              </w:numPr>
-            </w:pPr>
-            <w:r>
-              <w:t>Oggetti</w:t>
+                <w:numId w:val="6"/>
+              </w:numPr>
+            </w:pPr>
+            <w:r>
+              <w:t>Utenti</w:t>
             </w:r>
           </w:p>
         </w:tc>
@@ -1115,7 +1176,7 @@
           </w:tcPr>
           <w:p>
             <w:r>
-              <w:t>R3.5</w:t>
+              <w:t>R3.4</w:t>
             </w:r>
           </w:p>
         </w:tc>
@@ -1125,7 +1186,7 @@
           </w:tcPr>
           <w:p>
             <w:r>
-              <w:t>Il sistema dovrà consentire agli utenti autenticati di cominciare nuove aste.</w:t>
+              <w:t>Il sistema dovrà consentire agli utenti autenticati di registrare nuovi oggetti da mettere all’asta.</w:t>
             </w:r>
           </w:p>
         </w:tc>
@@ -1166,7 +1227,7 @@
               </w:numPr>
             </w:pPr>
             <w:r>
-              <w:t>Aste</w:t>
+              <w:t>Oggetti</w:t>
             </w:r>
           </w:p>
         </w:tc>
@@ -1188,7 +1249,7 @@
           </w:tcPr>
           <w:p>
             <w:r>
-              <w:t>R3.6</w:t>
+              <w:t>R3.5</w:t>
             </w:r>
           </w:p>
         </w:tc>
@@ -1198,7 +1259,7 @@
           </w:tcPr>
           <w:p>
             <w:r>
-              <w:t>Il sistema dovrà consentire agli utenti autenticati di visualizzare le aste in corso.</w:t>
+              <w:t>Il sistema dovrà consentire agli utenti autenticati di registrare nuove categorie di oggetti da mettere all’asta.</w:t>
             </w:r>
           </w:p>
         </w:tc>
@@ -1239,7 +1300,7 @@
               </w:numPr>
             </w:pPr>
             <w:r>
-              <w:t>Aste</w:t>
+              <w:t>Oggetti</w:t>
             </w:r>
           </w:p>
         </w:tc>
@@ -1261,7 +1322,7 @@
           </w:tcPr>
           <w:p>
             <w:r>
-              <w:t>R3.7</w:t>
+              <w:t>R3.6</w:t>
             </w:r>
           </w:p>
         </w:tc>
@@ -1271,7 +1332,7 @@
           </w:tcPr>
           <w:p>
             <w:r>
-              <w:t>Il sistema dovrà consentire agli utenti autenticati di fare nuove offerte.</w:t>
+              <w:t>Il sistema dovrà consentire agli utenti autenticati di cominciare nuove aste.</w:t>
             </w:r>
           </w:p>
         </w:tc>
@@ -1334,7 +1395,7 @@
           </w:tcPr>
           <w:p>
             <w:r>
-              <w:t>R3.8</w:t>
+              <w:t>R3.7</w:t>
             </w:r>
           </w:p>
         </w:tc>
@@ -1344,7 +1405,7 @@
           </w:tcPr>
           <w:p>
             <w:r>
-              <w:t>Il sistema dovrà consentire agli utenti autenticati di visualizzare la lista delle aste in cui sono correntemente massimi offerenti.</w:t>
+              <w:t>Il sistema dovrà consentire agli utenti autenticati di visualizzare le aste in corso.</w:t>
             </w:r>
           </w:p>
         </w:tc>
@@ -1407,7 +1468,7 @@
           </w:tcPr>
           <w:p>
             <w:r>
-              <w:t>R3.9</w:t>
+              <w:t>R3.8</w:t>
             </w:r>
           </w:p>
         </w:tc>
@@ -1417,7 +1478,7 @@
           </w:tcPr>
           <w:p>
             <w:r>
-              <w:t>Il sistema dovrà consentire agli utenti autenticati di visualizzare la lista delle aste vinte.</w:t>
+              <w:t>Il sistema dovrà consentire agli utenti autenticati di fare nuove offerte.</w:t>
             </w:r>
           </w:p>
         </w:tc>
@@ -1458,7 +1519,6 @@
               </w:numPr>
             </w:pPr>
             <w:r>
-              <w:lastRenderedPageBreak/>
               <w:t>Aste</w:t>
             </w:r>
           </w:p>
@@ -1469,7 +1529,6 @@
           </w:tcPr>
           <w:p>
             <w:r>
-              <w:lastRenderedPageBreak/>
               <w:t>M</w:t>
             </w:r>
           </w:p>
@@ -1483,7 +1542,7 @@
           <w:p>
             <w:r>
               <w:lastRenderedPageBreak/>
-              <w:t>R3.10</w:t>
+              <w:t>R3.9</w:t>
             </w:r>
           </w:p>
         </w:tc>
@@ -1493,7 +1552,7 @@
           </w:tcPr>
           <w:p>
             <w:r>
-              <w:t>Il sistema dovrà consentire agli utenti autenticati di rinunciare a un oggetto acquistato ricevendo un risarcimento a meno di una penale.</w:t>
+              <w:t>Il sistema dovrà consentire agli utenti autenticati di visualizzare la lista delle aste in cui sono correntemente massimi offerenti.</w:t>
             </w:r>
           </w:p>
         </w:tc>
@@ -1556,7 +1615,7 @@
           </w:tcPr>
           <w:p>
             <w:r>
-              <w:t>R3.11</w:t>
+              <w:t>R3.10</w:t>
             </w:r>
           </w:p>
         </w:tc>
@@ -1566,7 +1625,7 @@
           </w:tcPr>
           <w:p>
             <w:r>
-              <w:t>Il sistema dovrà consentire agli utenti autenticati di acquistare nuovi punti credito da utilizzare nelle offerte.</w:t>
+              <w:t>Il sistema dovrà consentire agli utenti autenticati di visualizzare la lista delle aste vinte.</w:t>
             </w:r>
           </w:p>
         </w:tc>
@@ -1607,7 +1666,7 @@
               </w:numPr>
             </w:pPr>
             <w:r>
-              <w:t>Credito</w:t>
+              <w:t>Aste</w:t>
             </w:r>
           </w:p>
         </w:tc>
@@ -1629,7 +1688,7 @@
           </w:tcPr>
           <w:p>
             <w:r>
-              <w:t>R3.12</w:t>
+              <w:t>R3.11</w:t>
             </w:r>
           </w:p>
         </w:tc>
@@ -1639,7 +1698,7 @@
           </w:tcPr>
           <w:p>
             <w:r>
-              <w:t>Il sistema dovrà consentire agli utenti autenticati di restituire i punti credito da utilizzare nelle offerte.</w:t>
+              <w:t>Il sistema dovrà consentire agli utenti autenticati di rinunciare a un oggetto acquistato ricevendo un risarcimento a meno di una penale.</w:t>
             </w:r>
           </w:p>
         </w:tc>
@@ -1680,7 +1739,7 @@
               </w:numPr>
             </w:pPr>
             <w:r>
-              <w:t>Credito</w:t>
+              <w:t>Aste</w:t>
             </w:r>
           </w:p>
         </w:tc>
@@ -1702,7 +1761,7 @@
           </w:tcPr>
           <w:p>
             <w:r>
-              <w:t>R3.13</w:t>
+              <w:t>R3.12</w:t>
             </w:r>
           </w:p>
         </w:tc>
@@ -1712,22 +1771,7 @@
           </w:tcPr>
           <w:p>
             <w:r>
-              <w:t xml:space="preserve">Il sistema dovrà consentire agli utenti autenticati di </w:t>
-            </w:r>
-            <w:r>
-              <w:t>visualizzare</w:t>
-            </w:r>
-            <w:r>
-              <w:t xml:space="preserve"> il</w:t>
-            </w:r>
-            <w:r>
-              <w:t xml:space="preserve"> proprio cre</w:t>
-            </w:r>
-            <w:r>
-              <w:t>dito correntemente disponibile</w:t>
-            </w:r>
-            <w:r>
-              <w:t>.</w:t>
+              <w:t>Il sistema dovrà consentire agli utenti autenticati di acquistare nuovi punti credito da utilizzare nelle offerte.</w:t>
             </w:r>
           </w:p>
         </w:tc>
@@ -1790,7 +1834,7 @@
           </w:tcPr>
           <w:p>
             <w:r>
-              <w:t>R3.14</w:t>
+              <w:t>R3.13</w:t>
             </w:r>
           </w:p>
         </w:tc>
@@ -1800,16 +1844,7 @@
           </w:tcPr>
           <w:p>
             <w:r>
-              <w:t xml:space="preserve">Il sistema dovrà consentire agli utenti autenticati di </w:t>
-            </w:r>
-            <w:r>
-              <w:t>visualizzare</w:t>
-            </w:r>
-            <w:r>
-              <w:t xml:space="preserve"> il</w:t>
-            </w:r>
-            <w:r>
-              <w:t xml:space="preserve"> proprio credito correntemente impegnato in offerte.</w:t>
+              <w:t>Il sistema dovrà consentire agli utenti autenticati di restituire i punti credito da utilizzare nelle offerte.</w:t>
             </w:r>
           </w:p>
         </w:tc>
@@ -1872,7 +1907,7 @@
           </w:tcPr>
           <w:p>
             <w:r>
-              <w:t>R3.15</w:t>
+              <w:t>R3.14</w:t>
             </w:r>
           </w:p>
         </w:tc>
@@ -1891,10 +1926,10 @@
               <w:t xml:space="preserve"> il</w:t>
             </w:r>
             <w:r>
-              <w:t xml:space="preserve"> proprio credito </w:t>
-            </w:r>
-            <w:r>
-              <w:t>correntemente disponibile, escluso quello impegnato in offerte</w:t>
+              <w:t xml:space="preserve"> proprio cre</w:t>
+            </w:r>
+            <w:r>
+              <w:t>dito correntemente disponibile</w:t>
             </w:r>
             <w:r>
               <w:t>.</w:t>
@@ -1948,7 +1983,7 @@
           </w:tcPr>
           <w:p>
             <w:r>
-              <w:t>S</w:t>
+              <w:t>M</w:t>
             </w:r>
           </w:p>
         </w:tc>
@@ -1959,16 +1994,8 @@
             <w:tcW w:w="675" w:type="dxa"/>
           </w:tcPr>
           <w:p>
-            <w:pPr>
-              <w:rPr>
-                <w:b/>
-              </w:rPr>
-            </w:pPr>
-            <w:r>
-              <w:rPr>
-                <w:b/>
-              </w:rPr>
-              <w:t>R4</w:t>
+            <w:r>
+              <w:t>R3.15</w:t>
             </w:r>
           </w:p>
         </w:tc>
@@ -1976,7 +2003,20 @@
           <w:tcPr>
             <w:tcW w:w="6379" w:type="dxa"/>
           </w:tcPr>
-          <w:p/>
+          <w:p>
+            <w:r>
+              <w:t xml:space="preserve">Il sistema dovrà consentire agli utenti autenticati di </w:t>
+            </w:r>
+            <w:r>
+              <w:t>visualizzare</w:t>
+            </w:r>
+            <w:r>
+              <w:t xml:space="preserve"> il</w:t>
+            </w:r>
+            <w:r>
+              <w:t xml:space="preserve"> proprio credito correntemente impegnato in offerte.</w:t>
+            </w:r>
+          </w:p>
         </w:tc>
         <w:tc>
           <w:tcPr>
@@ -1990,13 +2030,44 @@
                 <w:numId w:val="7"/>
               </w:numPr>
             </w:pPr>
+            <w:r>
+              <w:t>Funzionale</w:t>
+            </w:r>
+          </w:p>
+          <w:p>
+            <w:pPr>
+              <w:pStyle w:val="Paragrafoelenco"/>
+              <w:numPr>
+                <w:ilvl w:val="0"/>
+                <w:numId w:val="7"/>
+              </w:numPr>
+            </w:pPr>
+            <w:r>
+              <w:t>UI</w:t>
+            </w:r>
+          </w:p>
+          <w:p>
+            <w:pPr>
+              <w:pStyle w:val="Paragrafoelenco"/>
+              <w:numPr>
+                <w:ilvl w:val="0"/>
+                <w:numId w:val="7"/>
+              </w:numPr>
+            </w:pPr>
+            <w:r>
+              <w:t>Credito</w:t>
+            </w:r>
           </w:p>
         </w:tc>
         <w:tc>
           <w:tcPr>
             <w:tcW w:w="881" w:type="dxa"/>
           </w:tcPr>
-          <w:p/>
+          <w:p>
+            <w:r>
+              <w:t>M</w:t>
+            </w:r>
+          </w:p>
         </w:tc>
       </w:tr>
       <w:tr>
@@ -2006,7 +2077,7 @@
           </w:tcPr>
           <w:p>
             <w:r>
-              <w:t>R4.1</w:t>
+              <w:t>R3.16</w:t>
             </w:r>
           </w:p>
         </w:tc>
@@ -2014,7 +2085,26 @@
           <w:tcPr>
             <w:tcW w:w="6379" w:type="dxa"/>
           </w:tcPr>
-          <w:p/>
+          <w:p>
+            <w:r>
+              <w:t xml:space="preserve">Il sistema dovrà consentire agli utenti autenticati di </w:t>
+            </w:r>
+            <w:r>
+              <w:t>visualizzare</w:t>
+            </w:r>
+            <w:r>
+              <w:t xml:space="preserve"> il</w:t>
+            </w:r>
+            <w:r>
+              <w:t xml:space="preserve"> proprio credito </w:t>
+            </w:r>
+            <w:r>
+              <w:t>correntemente disponibile, escluso quello impegnato in offerte</w:t>
+            </w:r>
+            <w:r>
+              <w:t>.</w:t>
+            </w:r>
+          </w:p>
         </w:tc>
         <w:tc>
           <w:tcPr>
@@ -2028,13 +2118,44 @@
                 <w:numId w:val="7"/>
               </w:numPr>
             </w:pPr>
+            <w:r>
+              <w:t>Funzionale</w:t>
+            </w:r>
+          </w:p>
+          <w:p>
+            <w:pPr>
+              <w:pStyle w:val="Paragrafoelenco"/>
+              <w:numPr>
+                <w:ilvl w:val="0"/>
+                <w:numId w:val="7"/>
+              </w:numPr>
+            </w:pPr>
+            <w:r>
+              <w:t>UI</w:t>
+            </w:r>
+          </w:p>
+          <w:p>
+            <w:pPr>
+              <w:pStyle w:val="Paragrafoelenco"/>
+              <w:numPr>
+                <w:ilvl w:val="0"/>
+                <w:numId w:val="7"/>
+              </w:numPr>
+            </w:pPr>
+            <w:r>
+              <w:t>Credito</w:t>
+            </w:r>
           </w:p>
         </w:tc>
         <w:tc>
           <w:tcPr>
             <w:tcW w:w="881" w:type="dxa"/>
           </w:tcPr>
-          <w:p/>
+          <w:p>
+            <w:r>
+              <w:t>S</w:t>
+            </w:r>
+          </w:p>
         </w:tc>
       </w:tr>
       <w:tr>
@@ -2052,7 +2173,7 @@
               <w:rPr>
                 <w:b/>
               </w:rPr>
-              <w:t>R5</w:t>
+              <w:t>R4</w:t>
             </w:r>
           </w:p>
         </w:tc>
@@ -2060,7 +2181,13 @@
           <w:tcPr>
             <w:tcW w:w="6379" w:type="dxa"/>
           </w:tcPr>
-          <w:p/>
+          <w:p>
+            <w:pPr>
+              <w:rPr>
+                <w:b/>
+              </w:rPr>
+            </w:pPr>
+          </w:p>
         </w:tc>
         <w:tc>
           <w:tcPr>
@@ -2073,6 +2200,9 @@
                 <w:ilvl w:val="0"/>
                 <w:numId w:val="7"/>
               </w:numPr>
+              <w:rPr>
+                <w:b/>
+              </w:rPr>
             </w:pPr>
           </w:p>
         </w:tc>
@@ -2080,7 +2210,13 @@
           <w:tcPr>
             <w:tcW w:w="881" w:type="dxa"/>
           </w:tcPr>
-          <w:p/>
+          <w:p>
+            <w:pPr>
+              <w:rPr>
+                <w:b/>
+              </w:rPr>
+            </w:pPr>
+          </w:p>
         </w:tc>
       </w:tr>
       <w:tr>
@@ -2090,7 +2226,7 @@
           </w:tcPr>
           <w:p>
             <w:r>
-              <w:t>R5.1</w:t>
+              <w:t>R4.1</w:t>
             </w:r>
           </w:p>
         </w:tc>
@@ -2136,7 +2272,7 @@
               <w:rPr>
                 <w:b/>
               </w:rPr>
-              <w:t>R6</w:t>
+              <w:t>R5</w:t>
             </w:r>
           </w:p>
         </w:tc>
@@ -2144,7 +2280,13 @@
           <w:tcPr>
             <w:tcW w:w="6379" w:type="dxa"/>
           </w:tcPr>
-          <w:p/>
+          <w:p>
+            <w:pPr>
+              <w:rPr>
+                <w:b/>
+              </w:rPr>
+            </w:pPr>
+          </w:p>
         </w:tc>
         <w:tc>
           <w:tcPr>
@@ -2157,6 +2299,9 @@
                 <w:ilvl w:val="0"/>
                 <w:numId w:val="7"/>
               </w:numPr>
+              <w:rPr>
+                <w:b/>
+              </w:rPr>
             </w:pPr>
           </w:p>
         </w:tc>
@@ -2164,7 +2309,13 @@
           <w:tcPr>
             <w:tcW w:w="881" w:type="dxa"/>
           </w:tcPr>
-          <w:p/>
+          <w:p>
+            <w:pPr>
+              <w:rPr>
+                <w:b/>
+              </w:rPr>
+            </w:pPr>
+          </w:p>
         </w:tc>
       </w:tr>
       <w:tr>
@@ -2174,7 +2325,7 @@
           </w:tcPr>
           <w:p>
             <w:r>
-              <w:t>R6.1</w:t>
+              <w:t>R5.1</w:t>
             </w:r>
           </w:p>
         </w:tc>
@@ -2220,6 +2371,105 @@
               <w:rPr>
                 <w:b/>
               </w:rPr>
+              <w:t>R6</w:t>
+            </w:r>
+          </w:p>
+        </w:tc>
+        <w:tc>
+          <w:tcPr>
+            <w:tcW w:w="6379" w:type="dxa"/>
+          </w:tcPr>
+          <w:p>
+            <w:pPr>
+              <w:rPr>
+                <w:b/>
+              </w:rPr>
+            </w:pPr>
+          </w:p>
+        </w:tc>
+        <w:tc>
+          <w:tcPr>
+            <w:tcW w:w="1843" w:type="dxa"/>
+          </w:tcPr>
+          <w:p>
+            <w:pPr>
+              <w:pStyle w:val="Paragrafoelenco"/>
+              <w:numPr>
+                <w:ilvl w:val="0"/>
+                <w:numId w:val="7"/>
+              </w:numPr>
+              <w:rPr>
+                <w:b/>
+              </w:rPr>
+            </w:pPr>
+          </w:p>
+        </w:tc>
+        <w:tc>
+          <w:tcPr>
+            <w:tcW w:w="881" w:type="dxa"/>
+          </w:tcPr>
+          <w:p>
+            <w:pPr>
+              <w:rPr>
+                <w:b/>
+              </w:rPr>
+            </w:pPr>
+          </w:p>
+        </w:tc>
+      </w:tr>
+      <w:tr>
+        <w:tc>
+          <w:tcPr>
+            <w:tcW w:w="675" w:type="dxa"/>
+          </w:tcPr>
+          <w:p>
+            <w:r>
+              <w:t>R6.1</w:t>
+            </w:r>
+          </w:p>
+        </w:tc>
+        <w:tc>
+          <w:tcPr>
+            <w:tcW w:w="6379" w:type="dxa"/>
+          </w:tcPr>
+          <w:p/>
+        </w:tc>
+        <w:tc>
+          <w:tcPr>
+            <w:tcW w:w="1843" w:type="dxa"/>
+          </w:tcPr>
+          <w:p>
+            <w:pPr>
+              <w:pStyle w:val="Paragrafoelenco"/>
+              <w:numPr>
+                <w:ilvl w:val="0"/>
+                <w:numId w:val="7"/>
+              </w:numPr>
+            </w:pPr>
+          </w:p>
+        </w:tc>
+        <w:tc>
+          <w:tcPr>
+            <w:tcW w:w="881" w:type="dxa"/>
+          </w:tcPr>
+          <w:p/>
+        </w:tc>
+      </w:tr>
+      <w:tr>
+        <w:tc>
+          <w:tcPr>
+            <w:tcW w:w="675" w:type="dxa"/>
+          </w:tcPr>
+          <w:p>
+            <w:pPr>
+              <w:rPr>
+                <w:b/>
+              </w:rPr>
+            </w:pPr>
+            <w:r>
+              <w:rPr>
+                <w:b/>
+              </w:rPr>
               <w:t>R7</w:t>
             </w:r>
           </w:p>
@@ -2228,7 +2478,13 @@
           <w:tcPr>
             <w:tcW w:w="6379" w:type="dxa"/>
           </w:tcPr>
-          <w:p/>
+          <w:p>
+            <w:pPr>
+              <w:rPr>
+                <w:b/>
+              </w:rPr>
+            </w:pPr>
+          </w:p>
         </w:tc>
         <w:tc>
           <w:tcPr>
@@ -2241,6 +2497,9 @@
                 <w:ilvl w:val="0"/>
                 <w:numId w:val="7"/>
               </w:numPr>
+              <w:rPr>
+                <w:b/>
+              </w:rPr>
             </w:pPr>
           </w:p>
         </w:tc>
@@ -2248,7 +2507,13 @@
           <w:tcPr>
             <w:tcW w:w="881" w:type="dxa"/>
           </w:tcPr>
-          <w:p/>
+          <w:p>
+            <w:pPr>
+              <w:rPr>
+                <w:b/>
+              </w:rPr>
+            </w:pPr>
+          </w:p>
         </w:tc>
       </w:tr>
       <w:tr>
@@ -2295,17 +2560,20 @@
       <w:pPr>
         <w:rPr>
           <w:b/>
+          <w:sz w:val="28"/>
         </w:rPr>
       </w:pPr>
       <w:r>
         <w:rPr>
           <w:b/>
+          <w:sz w:val="28"/>
         </w:rPr>
         <w:t>Requisiti non-</w:t>
       </w:r>
       <w:r>
         <w:rPr>
           <w:b/>
+          <w:sz w:val="28"/>
         </w:rPr>
         <w:t>funzionali:</w:t>
       </w:r>
@@ -2318,9 +2586,9 @@
       </w:tblPr>
       <w:tblGrid>
         <w:gridCol w:w="726"/>
-        <w:gridCol w:w="5670"/>
-        <w:gridCol w:w="2552"/>
-        <w:gridCol w:w="901"/>
+        <w:gridCol w:w="5492"/>
+        <w:gridCol w:w="2548"/>
+        <w:gridCol w:w="1088"/>
       </w:tblGrid>
       <w:tr>
         <w:tc>
@@ -2331,11 +2599,13 @@
             <w:pPr>
               <w:rPr>
                 <w:b/>
-              </w:rPr>
-            </w:pPr>
-            <w:r>
-              <w:rPr>
-                <w:b/>
+                <w:sz w:val="28"/>
+              </w:rPr>
+            </w:pPr>
+            <w:r>
+              <w:rPr>
+                <w:b/>
+                <w:sz w:val="28"/>
               </w:rPr>
               <w:t>ID</w:t>
             </w:r>
@@ -2349,11 +2619,13 @@
             <w:pPr>
               <w:rPr>
                 <w:b/>
-              </w:rPr>
-            </w:pPr>
-            <w:r>
-              <w:rPr>
-                <w:b/>
+                <w:sz w:val="28"/>
+              </w:rPr>
+            </w:pPr>
+            <w:r>
+              <w:rPr>
+                <w:b/>
+                <w:sz w:val="28"/>
               </w:rPr>
               <w:t>Descrizione</w:t>
             </w:r>
@@ -2367,11 +2639,13 @@
             <w:pPr>
               <w:rPr>
                 <w:b/>
-              </w:rPr>
-            </w:pPr>
-            <w:r>
-              <w:rPr>
-                <w:b/>
+                <w:sz w:val="28"/>
+              </w:rPr>
+            </w:pPr>
+            <w:r>
+              <w:rPr>
+                <w:b/>
+                <w:sz w:val="28"/>
               </w:rPr>
               <w:t>Tipo</w:t>
             </w:r>
@@ -2385,11 +2659,13 @@
             <w:pPr>
               <w:rPr>
                 <w:b/>
-              </w:rPr>
-            </w:pPr>
-            <w:r>
-              <w:rPr>
-                <w:b/>
+                <w:sz w:val="28"/>
+              </w:rPr>
+            </w:pPr>
+            <w:r>
+              <w:rPr>
+                <w:b/>
+                <w:sz w:val="28"/>
               </w:rPr>
               <w:t>Priorità</w:t>
             </w:r>
@@ -2420,13 +2696,27 @@
             <w:tcW w:w="5670" w:type="dxa"/>
           </w:tcPr>
           <w:p>
-            <w:r>
+            <w:pPr>
+              <w:rPr>
+                <w:b/>
+              </w:rPr>
+            </w:pPr>
+            <w:r>
+              <w:rPr>
+                <w:b/>
+              </w:rPr>
               <w:t>Il sistema dovrà essere disponibile</w:t>
             </w:r>
             <w:r>
+              <w:rPr>
+                <w:b/>
+              </w:rPr>
               <w:t xml:space="preserve"> e memorizzare i dati</w:t>
             </w:r>
             <w:r>
+              <w:rPr>
+                <w:b/>
+              </w:rPr>
               <w:t>.</w:t>
             </w:r>
           </w:p>
@@ -2442,8 +2732,14 @@
                 <w:ilvl w:val="0"/>
                 <w:numId w:val="9"/>
               </w:numPr>
-            </w:pPr>
-            <w:r>
+              <w:rPr>
+                <w:b/>
+              </w:rPr>
+            </w:pPr>
+            <w:r>
+              <w:rPr>
+                <w:b/>
+              </w:rPr>
               <w:t>Non-funzionale</w:t>
             </w:r>
           </w:p>
@@ -2454,8 +2750,14 @@
                 <w:ilvl w:val="0"/>
                 <w:numId w:val="9"/>
               </w:numPr>
-            </w:pPr>
-            <w:r>
+              <w:rPr>
+                <w:b/>
+              </w:rPr>
+            </w:pPr>
+            <w:r>
+              <w:rPr>
+                <w:b/>
+              </w:rPr>
               <w:t>Disponibilità</w:t>
             </w:r>
           </w:p>
@@ -2465,7 +2767,15 @@
             <w:tcW w:w="901" w:type="dxa"/>
           </w:tcPr>
           <w:p>
-            <w:r>
+            <w:pPr>
+              <w:rPr>
+                <w:b/>
+              </w:rPr>
+            </w:pPr>
+            <w:r>
+              <w:rPr>
+                <w:b/>
+              </w:rPr>
               <w:t>M</w:t>
             </w:r>
           </w:p>
@@ -2490,6 +2800,8 @@
             <w:r>
               <w:t>Il sistema dovrà essere disponibile 24 ore al giorno e 365 giorni all’anno.</w:t>
             </w:r>
+            <w:bookmarkStart w:id="0" w:name="_GoBack"/>
+            <w:bookmarkEnd w:id="0"/>
           </w:p>
         </w:tc>
         <w:tc>
@@ -2617,7 +2929,15 @@
             <w:tcW w:w="5670" w:type="dxa"/>
           </w:tcPr>
           <w:p>
-            <w:r>
+            <w:pPr>
+              <w:rPr>
+                <w:b/>
+              </w:rPr>
+            </w:pPr>
+            <w:r>
+              <w:rPr>
+                <w:b/>
+              </w:rPr>
               <w:t>Il sistema dovrà essere prestante.</w:t>
             </w:r>
           </w:p>
@@ -2633,8 +2953,14 @@
                 <w:ilvl w:val="0"/>
                 <w:numId w:val="9"/>
               </w:numPr>
-            </w:pPr>
-            <w:r>
+              <w:rPr>
+                <w:b/>
+              </w:rPr>
+            </w:pPr>
+            <w:r>
+              <w:rPr>
+                <w:b/>
+              </w:rPr>
               <w:t>Non-funzionale</w:t>
             </w:r>
           </w:p>
@@ -2645,8 +2971,14 @@
                 <w:ilvl w:val="0"/>
                 <w:numId w:val="9"/>
               </w:numPr>
-            </w:pPr>
-            <w:r>
+              <w:rPr>
+                <w:b/>
+              </w:rPr>
+            </w:pPr>
+            <w:r>
+              <w:rPr>
+                <w:b/>
+              </w:rPr>
               <w:t>Prestazioni</w:t>
             </w:r>
           </w:p>
@@ -2656,7 +2988,15 @@
             <w:tcW w:w="901" w:type="dxa"/>
           </w:tcPr>
           <w:p>
-            <w:r>
+            <w:pPr>
+              <w:rPr>
+                <w:b/>
+              </w:rPr>
+            </w:pPr>
+            <w:r>
+              <w:rPr>
+                <w:b/>
+              </w:rPr>
               <w:t>S</w:t>
             </w:r>
           </w:p>
@@ -2740,7 +3080,11 @@
           </w:tcPr>
           <w:p>
             <w:r>
-              <w:t>Il sistema dovrà notificare gli utenti relativamente ad eventi nei processi d’asta in corso entro 5 secondi nel 95% dei casi. Questa tempistica potrebbe non essere sempre raggiungibile dagli utenti a causa della latenza di Internet.</w:t>
+              <w:t xml:space="preserve">Il sistema dovrà notificare gli utenti relativamente ad eventi nei processi d’asta in corso entro 5 secondi nel 95% dei casi. Questa tempistica potrebbe non essere sempre </w:t>
+            </w:r>
+            <w:r>
+              <w:lastRenderedPageBreak/>
+              <w:t>raggiungibile dagli utenti a causa della latenza di Internet.</w:t>
             </w:r>
           </w:p>
         </w:tc>
@@ -2757,6 +3101,7 @@
               </w:numPr>
             </w:pPr>
             <w:r>
+              <w:lastRenderedPageBreak/>
               <w:t>Non-funzionale</w:t>
             </w:r>
           </w:p>
@@ -2799,6 +3144,7 @@
               <w:rPr>
                 <w:b/>
               </w:rPr>
+              <w:lastRenderedPageBreak/>
               <w:t>R10</w:t>
             </w:r>
           </w:p>
@@ -2808,7 +3154,15 @@
             <w:tcW w:w="5670" w:type="dxa"/>
           </w:tcPr>
           <w:p>
-            <w:r>
+            <w:pPr>
+              <w:rPr>
+                <w:b/>
+              </w:rPr>
+            </w:pPr>
+            <w:r>
+              <w:rPr>
+                <w:b/>
+              </w:rPr>
               <w:t>Il sistema dovrà fornire accesso agli utenti attraverso il Web.</w:t>
             </w:r>
           </w:p>
@@ -2824,8 +3178,14 @@
                 <w:ilvl w:val="0"/>
                 <w:numId w:val="9"/>
               </w:numPr>
-            </w:pPr>
-            <w:r>
+              <w:rPr>
+                <w:b/>
+              </w:rPr>
+            </w:pPr>
+            <w:r>
+              <w:rPr>
+                <w:b/>
+              </w:rPr>
               <w:t>Non-funzionale</w:t>
             </w:r>
           </w:p>
@@ -2836,8 +3196,14 @@
                 <w:ilvl w:val="0"/>
                 <w:numId w:val="9"/>
               </w:numPr>
-            </w:pPr>
-            <w:r>
+              <w:rPr>
+                <w:b/>
+              </w:rPr>
+            </w:pPr>
+            <w:r>
+              <w:rPr>
+                <w:b/>
+              </w:rPr>
               <w:t>Conformità agli standard</w:t>
             </w:r>
           </w:p>
@@ -2847,7 +3213,15 @@
             <w:tcW w:w="901" w:type="dxa"/>
           </w:tcPr>
           <w:p>
-            <w:r>
+            <w:pPr>
+              <w:rPr>
+                <w:b/>
+              </w:rPr>
+            </w:pPr>
+            <w:r>
+              <w:rPr>
+                <w:b/>
+              </w:rPr>
               <w:t>M</w:t>
             </w:r>
           </w:p>
@@ -2870,11 +3244,7 @@
           </w:tcPr>
           <w:p>
             <w:r>
-              <w:t xml:space="preserve">Il sistema dovrà utilizzare un browser come interfaccia </w:t>
-            </w:r>
-            <w:r>
-              <w:lastRenderedPageBreak/>
-              <w:t>utente.</w:t>
+              <w:t>Il sistema dovrà utilizzare un browser come interfaccia utente.</w:t>
             </w:r>
           </w:p>
         </w:tc>
@@ -2891,7 +3261,6 @@
               </w:numPr>
             </w:pPr>
             <w:r>
-              <w:lastRenderedPageBreak/>
               <w:t>Non-funzionale</w:t>
             </w:r>
           </w:p>
@@ -2904,7 +3273,6 @@
               </w:numPr>
             </w:pPr>
             <w:r>
-              <w:lastRenderedPageBreak/>
               <w:t>Conformità agli standard</w:t>
             </w:r>
           </w:p>
@@ -2915,7 +3283,6 @@
           </w:tcPr>
           <w:p>
             <w:r>
-              <w:lastRenderedPageBreak/>
               <w:t>M</w:t>
             </w:r>
           </w:p>
@@ -2928,7 +3295,6 @@
           </w:tcPr>
           <w:p>
             <w:r>
-              <w:lastRenderedPageBreak/>
               <w:t>R10.2</w:t>
             </w:r>
           </w:p>
@@ -3146,14 +3512,16 @@
             <w:tcW w:w="5670" w:type="dxa"/>
           </w:tcPr>
           <w:p>
-            <w:r>
-              <w:t>Il sistema dovrà a</w:t>
-            </w:r>
-            <w:r>
-              <w:t>utenticare tutti gli utenti generali che desiderano effettuare operazioni sul sistema</w:t>
-            </w:r>
-            <w:r>
-              <w:t>.</w:t>
+            <w:pPr>
+              <w:rPr>
+                <w:b/>
+              </w:rPr>
+            </w:pPr>
+            <w:r>
+              <w:rPr>
+                <w:b/>
+              </w:rPr>
+              <w:t>Il sistema dovrà essere sicuro.</w:t>
             </w:r>
           </w:p>
         </w:tc>
@@ -3166,10 +3534,16 @@
               <w:pStyle w:val="Paragrafoelenco"/>
               <w:numPr>
                 <w:ilvl w:val="0"/>
-                <w:numId w:val="12"/>
-              </w:numPr>
-            </w:pPr>
-            <w:r>
+                <w:numId w:val="11"/>
+              </w:numPr>
+              <w:rPr>
+                <w:b/>
+              </w:rPr>
+            </w:pPr>
+            <w:r>
+              <w:rPr>
+                <w:b/>
+              </w:rPr>
               <w:t>Non-funzionale</w:t>
             </w:r>
           </w:p>
@@ -3178,10 +3552,16 @@
               <w:pStyle w:val="Paragrafoelenco"/>
               <w:numPr>
                 <w:ilvl w:val="0"/>
-                <w:numId w:val="12"/>
-              </w:numPr>
-            </w:pPr>
-            <w:r>
+                <w:numId w:val="11"/>
+              </w:numPr>
+              <w:rPr>
+                <w:b/>
+              </w:rPr>
+            </w:pPr>
+            <w:r>
+              <w:rPr>
+                <w:b/>
+              </w:rPr>
               <w:t>Sicurezza</w:t>
             </w:r>
           </w:p>
@@ -3191,7 +3571,15 @@
             <w:tcW w:w="901" w:type="dxa"/>
           </w:tcPr>
           <w:p>
-            <w:r>
+            <w:pPr>
+              <w:rPr>
+                <w:b/>
+              </w:rPr>
+            </w:pPr>
+            <w:r>
+              <w:rPr>
+                <w:b/>
+              </w:rPr>
               <w:t>M</w:t>
             </w:r>
           </w:p>
@@ -3214,13 +3602,13 @@
           </w:tcPr>
           <w:p>
             <w:r>
-              <w:t>Il sistema si dovrà avvalere di un mezzo di com</w:t>
-            </w:r>
-            <w:r>
-              <w:t xml:space="preserve">unicazione </w:t>
-            </w:r>
-            <w:r>
-              <w:t>sicuro.</w:t>
+              <w:t>Il sistema dovrà a</w:t>
+            </w:r>
+            <w:r>
+              <w:t>utenticare tutti gli utenti generali che desiderano effettuare operazioni sul sistema</w:t>
+            </w:r>
+            <w:r>
+              <w:t>.</w:t>
             </w:r>
           </w:p>
         </w:tc>
@@ -3233,9 +3621,8 @@
               <w:pStyle w:val="Paragrafoelenco"/>
               <w:numPr>
                 <w:ilvl w:val="0"/>
-                <w:numId w:val="13"/>
-              </w:numPr>
-              <w:spacing w:after="200" w:line="276" w:lineRule="auto"/>
+                <w:numId w:val="12"/>
+              </w:numPr>
             </w:pPr>
             <w:r>
               <w:t>Non-funzionale</w:t>
@@ -3246,7 +3633,7 @@
               <w:pStyle w:val="Paragrafoelenco"/>
               <w:numPr>
                 <w:ilvl w:val="0"/>
-                <w:numId w:val="13"/>
+                <w:numId w:val="12"/>
               </w:numPr>
             </w:pPr>
             <w:r>
@@ -3282,13 +3669,13 @@
           </w:tcPr>
           <w:p>
             <w:r>
-              <w:t xml:space="preserve">Il sistema dovrà produrre una prova non </w:t>
-            </w:r>
-            <w:r>
-              <w:t xml:space="preserve">confutabile degli </w:t>
-            </w:r>
-            <w:r>
-              <w:t>esiti delle aste.</w:t>
+              <w:t>Il sistema si dovrà avvalere di un mezzo di com</w:t>
+            </w:r>
+            <w:r>
+              <w:t xml:space="preserve">unicazione </w:t>
+            </w:r>
+            <w:r>
+              <w:t>sicuro.</w:t>
             </w:r>
           </w:p>
         </w:tc>
@@ -3301,7 +3688,7 @@
               <w:pStyle w:val="Paragrafoelenco"/>
               <w:numPr>
                 <w:ilvl w:val="0"/>
-                <w:numId w:val="14"/>
+                <w:numId w:val="13"/>
               </w:numPr>
               <w:spacing w:after="200" w:line="276" w:lineRule="auto"/>
             </w:pPr>
@@ -3314,7 +3701,7 @@
               <w:pStyle w:val="Paragrafoelenco"/>
               <w:numPr>
                 <w:ilvl w:val="0"/>
-                <w:numId w:val="14"/>
+                <w:numId w:val="13"/>
               </w:numPr>
             </w:pPr>
             <w:r>
@@ -3341,6 +3728,74 @@
           <w:p>
             <w:r>
               <w:t>R11.3</w:t>
+            </w:r>
+          </w:p>
+        </w:tc>
+        <w:tc>
+          <w:tcPr>
+            <w:tcW w:w="5670" w:type="dxa"/>
+          </w:tcPr>
+          <w:p>
+            <w:r>
+              <w:t xml:space="preserve">Il sistema dovrà produrre una prova non </w:t>
+            </w:r>
+            <w:r>
+              <w:t xml:space="preserve">confutabile degli </w:t>
+            </w:r>
+            <w:r>
+              <w:t>esiti delle aste e degli acquisti.</w:t>
+            </w:r>
+          </w:p>
+        </w:tc>
+        <w:tc>
+          <w:tcPr>
+            <w:tcW w:w="2552" w:type="dxa"/>
+          </w:tcPr>
+          <w:p>
+            <w:pPr>
+              <w:pStyle w:val="Paragrafoelenco"/>
+              <w:numPr>
+                <w:ilvl w:val="0"/>
+                <w:numId w:val="14"/>
+              </w:numPr>
+              <w:spacing w:after="200" w:line="276" w:lineRule="auto"/>
+            </w:pPr>
+            <w:r>
+              <w:t>Non-funzionale</w:t>
+            </w:r>
+          </w:p>
+          <w:p>
+            <w:pPr>
+              <w:pStyle w:val="Paragrafoelenco"/>
+              <w:numPr>
+                <w:ilvl w:val="0"/>
+                <w:numId w:val="14"/>
+              </w:numPr>
+            </w:pPr>
+            <w:r>
+              <w:t>Sicurezza</w:t>
+            </w:r>
+          </w:p>
+        </w:tc>
+        <w:tc>
+          <w:tcPr>
+            <w:tcW w:w="901" w:type="dxa"/>
+          </w:tcPr>
+          <w:p>
+            <w:r>
+              <w:t>M</w:t>
+            </w:r>
+          </w:p>
+        </w:tc>
+      </w:tr>
+      <w:tr>
+        <w:tc>
+          <w:tcPr>
+            <w:tcW w:w="675" w:type="dxa"/>
+          </w:tcPr>
+          <w:p>
+            <w:r>
+              <w:t>R11.4</w:t>
             </w:r>
           </w:p>
         </w:tc>
@@ -3545,6 +4000,7 @@
     </w:p>
     <w:p>
       <w:r>
+        <w:lastRenderedPageBreak/>
         <w:tab/>
         <w:t>o</w:t>
       </w:r>
@@ -3584,7 +4040,6 @@
     </w:p>
     <w:p>
       <w:r>
-        <w:lastRenderedPageBreak/>
         <w:tab/>
         <w:t>o</w:t>
       </w:r>

</xml_diff>

<commit_message>
Updated Analisi dei Requisiti
</commit_message>
<xml_diff>
--- a/Documentazione/Analisi/Analisi dei Requisiti.docx
+++ b/Documentazione/Analisi/Analisi dei Requisiti.docx
@@ -48,14 +48,14 @@
       </w:tblPr>
       <w:tblGrid>
         <w:gridCol w:w="726"/>
-        <w:gridCol w:w="5755"/>
-        <w:gridCol w:w="2285"/>
+        <w:gridCol w:w="5187"/>
+        <w:gridCol w:w="2853"/>
         <w:gridCol w:w="1088"/>
       </w:tblGrid>
       <w:tr>
         <w:tc>
           <w:tcPr>
-            <w:tcW w:w="675" w:type="dxa"/>
+            <w:tcW w:w="726" w:type="dxa"/>
           </w:tcPr>
           <w:p>
             <w:pPr>
@@ -75,7 +75,7 @@
         </w:tc>
         <w:tc>
           <w:tcPr>
-            <w:tcW w:w="6379" w:type="dxa"/>
+            <w:tcW w:w="5755" w:type="dxa"/>
           </w:tcPr>
           <w:p>
             <w:pPr>
@@ -95,7 +95,7 @@
         </w:tc>
         <w:tc>
           <w:tcPr>
-            <w:tcW w:w="1843" w:type="dxa"/>
+            <w:tcW w:w="2285" w:type="dxa"/>
           </w:tcPr>
           <w:p>
             <w:pPr>
@@ -115,7 +115,7 @@
         </w:tc>
         <w:tc>
           <w:tcPr>
-            <w:tcW w:w="881" w:type="dxa"/>
+            <w:tcW w:w="1088" w:type="dxa"/>
           </w:tcPr>
           <w:p>
             <w:pPr>
@@ -137,7 +137,7 @@
       <w:tr>
         <w:tc>
           <w:tcPr>
-            <w:tcW w:w="675" w:type="dxa"/>
+            <w:tcW w:w="726" w:type="dxa"/>
           </w:tcPr>
           <w:p>
             <w:pPr>
@@ -155,7 +155,7 @@
         </w:tc>
         <w:tc>
           <w:tcPr>
-            <w:tcW w:w="6379" w:type="dxa"/>
+            <w:tcW w:w="5755" w:type="dxa"/>
           </w:tcPr>
           <w:p>
             <w:pPr>
@@ -179,7 +179,7 @@
         </w:tc>
         <w:tc>
           <w:tcPr>
-            <w:tcW w:w="1843" w:type="dxa"/>
+            <w:tcW w:w="2285" w:type="dxa"/>
           </w:tcPr>
           <w:p>
             <w:pPr>
@@ -220,7 +220,7 @@
         </w:tc>
         <w:tc>
           <w:tcPr>
-            <w:tcW w:w="881" w:type="dxa"/>
+            <w:tcW w:w="1088" w:type="dxa"/>
           </w:tcPr>
           <w:p>
             <w:pPr>
@@ -240,7 +240,7 @@
       <w:tr>
         <w:tc>
           <w:tcPr>
-            <w:tcW w:w="675" w:type="dxa"/>
+            <w:tcW w:w="726" w:type="dxa"/>
           </w:tcPr>
           <w:p>
             <w:r>
@@ -250,7 +250,7 @@
         </w:tc>
         <w:tc>
           <w:tcPr>
-            <w:tcW w:w="6379" w:type="dxa"/>
+            <w:tcW w:w="5755" w:type="dxa"/>
           </w:tcPr>
           <w:p>
             <w:r>
@@ -283,7 +283,7 @@
         </w:tc>
         <w:tc>
           <w:tcPr>
-            <w:tcW w:w="1843" w:type="dxa"/>
+            <w:tcW w:w="2285" w:type="dxa"/>
           </w:tcPr>
           <w:p>
             <w:pPr>
@@ -306,13 +306,25 @@
               </w:numPr>
             </w:pPr>
             <w:r>
+              <w:t>UI</w:t>
+            </w:r>
+          </w:p>
+          <w:p>
+            <w:pPr>
+              <w:pStyle w:val="Paragrafoelenco"/>
+              <w:numPr>
+                <w:ilvl w:val="0"/>
+                <w:numId w:val="1"/>
+              </w:numPr>
+            </w:pPr>
+            <w:r>
               <w:t>Oggetti</w:t>
             </w:r>
           </w:p>
         </w:tc>
         <w:tc>
           <w:tcPr>
-            <w:tcW w:w="881" w:type="dxa"/>
+            <w:tcW w:w="1088" w:type="dxa"/>
           </w:tcPr>
           <w:p>
             <w:r>
@@ -324,7 +336,7 @@
       <w:tr>
         <w:tc>
           <w:tcPr>
-            <w:tcW w:w="675" w:type="dxa"/>
+            <w:tcW w:w="726" w:type="dxa"/>
           </w:tcPr>
           <w:p>
             <w:r>
@@ -334,7 +346,7 @@
         </w:tc>
         <w:tc>
           <w:tcPr>
-            <w:tcW w:w="6379" w:type="dxa"/>
+            <w:tcW w:w="5755" w:type="dxa"/>
           </w:tcPr>
           <w:p>
             <w:r>
@@ -353,7 +365,7 @@
         </w:tc>
         <w:tc>
           <w:tcPr>
-            <w:tcW w:w="1843" w:type="dxa"/>
+            <w:tcW w:w="2285" w:type="dxa"/>
           </w:tcPr>
           <w:p>
             <w:pPr>
@@ -376,13 +388,25 @@
               </w:numPr>
             </w:pPr>
             <w:r>
+              <w:t>UI</w:t>
+            </w:r>
+          </w:p>
+          <w:p>
+            <w:pPr>
+              <w:pStyle w:val="Paragrafoelenco"/>
+              <w:numPr>
+                <w:ilvl w:val="0"/>
+                <w:numId w:val="1"/>
+              </w:numPr>
+            </w:pPr>
+            <w:r>
               <w:t>Oggetti</w:t>
             </w:r>
           </w:p>
         </w:tc>
         <w:tc>
           <w:tcPr>
-            <w:tcW w:w="881" w:type="dxa"/>
+            <w:tcW w:w="1088" w:type="dxa"/>
           </w:tcPr>
           <w:p>
             <w:r>
@@ -394,7 +418,7 @@
       <w:tr>
         <w:tc>
           <w:tcPr>
-            <w:tcW w:w="675" w:type="dxa"/>
+            <w:tcW w:w="726" w:type="dxa"/>
           </w:tcPr>
           <w:p>
             <w:r>
@@ -404,7 +428,7 @@
         </w:tc>
         <w:tc>
           <w:tcPr>
-            <w:tcW w:w="6379" w:type="dxa"/>
+            <w:tcW w:w="5755" w:type="dxa"/>
           </w:tcPr>
           <w:p>
             <w:r>
@@ -426,7 +450,7 @@
         </w:tc>
         <w:tc>
           <w:tcPr>
-            <w:tcW w:w="1843" w:type="dxa"/>
+            <w:tcW w:w="2285" w:type="dxa"/>
           </w:tcPr>
           <w:p>
             <w:pPr>
@@ -449,13 +473,25 @@
               </w:numPr>
             </w:pPr>
             <w:r>
+              <w:t>UI</w:t>
+            </w:r>
+          </w:p>
+          <w:p>
+            <w:pPr>
+              <w:pStyle w:val="Paragrafoelenco"/>
+              <w:numPr>
+                <w:ilvl w:val="0"/>
+                <w:numId w:val="1"/>
+              </w:numPr>
+            </w:pPr>
+            <w:r>
               <w:t>Oggetti</w:t>
             </w:r>
           </w:p>
         </w:tc>
         <w:tc>
           <w:tcPr>
-            <w:tcW w:w="881" w:type="dxa"/>
+            <w:tcW w:w="1088" w:type="dxa"/>
           </w:tcPr>
           <w:p>
             <w:r>
@@ -467,7 +503,7 @@
       <w:tr>
         <w:tc>
           <w:tcPr>
-            <w:tcW w:w="675" w:type="dxa"/>
+            <w:tcW w:w="726" w:type="dxa"/>
           </w:tcPr>
           <w:p>
             <w:r>
@@ -477,7 +513,7 @@
         </w:tc>
         <w:tc>
           <w:tcPr>
-            <w:tcW w:w="6379" w:type="dxa"/>
+            <w:tcW w:w="5755" w:type="dxa"/>
           </w:tcPr>
           <w:p>
             <w:r>
@@ -487,7 +523,7 @@
         </w:tc>
         <w:tc>
           <w:tcPr>
-            <w:tcW w:w="1843" w:type="dxa"/>
+            <w:tcW w:w="2285" w:type="dxa"/>
           </w:tcPr>
           <w:p>
             <w:pPr>
@@ -510,13 +546,27 @@
               </w:numPr>
             </w:pPr>
             <w:r>
+              <w:t>UI</w:t>
+            </w:r>
+            <w:bookmarkStart w:id="0" w:name="_GoBack"/>
+            <w:bookmarkEnd w:id="0"/>
+          </w:p>
+          <w:p>
+            <w:pPr>
+              <w:pStyle w:val="Paragrafoelenco"/>
+              <w:numPr>
+                <w:ilvl w:val="0"/>
+                <w:numId w:val="1"/>
+              </w:numPr>
+            </w:pPr>
+            <w:r>
               <w:t>Oggetti</w:t>
             </w:r>
           </w:p>
         </w:tc>
         <w:tc>
           <w:tcPr>
-            <w:tcW w:w="881" w:type="dxa"/>
+            <w:tcW w:w="1088" w:type="dxa"/>
           </w:tcPr>
           <w:p>
             <w:r>
@@ -528,7 +578,7 @@
       <w:tr>
         <w:tc>
           <w:tcPr>
-            <w:tcW w:w="675" w:type="dxa"/>
+            <w:tcW w:w="726" w:type="dxa"/>
           </w:tcPr>
           <w:p>
             <w:pPr>
@@ -546,7 +596,7 @@
         </w:tc>
         <w:tc>
           <w:tcPr>
-            <w:tcW w:w="6379" w:type="dxa"/>
+            <w:tcW w:w="5755" w:type="dxa"/>
           </w:tcPr>
           <w:p>
             <w:pPr>
@@ -564,7 +614,7 @@
         </w:tc>
         <w:tc>
           <w:tcPr>
-            <w:tcW w:w="1843" w:type="dxa"/>
+            <w:tcW w:w="2285" w:type="dxa"/>
           </w:tcPr>
           <w:p>
             <w:pPr>
@@ -605,7 +655,7 @@
         </w:tc>
         <w:tc>
           <w:tcPr>
-            <w:tcW w:w="881" w:type="dxa"/>
+            <w:tcW w:w="1088" w:type="dxa"/>
           </w:tcPr>
           <w:p>
             <w:pPr>
@@ -625,7 +675,7 @@
       <w:tr>
         <w:tc>
           <w:tcPr>
-            <w:tcW w:w="675" w:type="dxa"/>
+            <w:tcW w:w="726" w:type="dxa"/>
           </w:tcPr>
           <w:p>
             <w:r>
@@ -635,7 +685,7 @@
         </w:tc>
         <w:tc>
           <w:tcPr>
-            <w:tcW w:w="6379" w:type="dxa"/>
+            <w:tcW w:w="5755" w:type="dxa"/>
           </w:tcPr>
           <w:p>
             <w:r>
@@ -645,7 +695,7 @@
         </w:tc>
         <w:tc>
           <w:tcPr>
-            <w:tcW w:w="1843" w:type="dxa"/>
+            <w:tcW w:w="2285" w:type="dxa"/>
           </w:tcPr>
           <w:p>
             <w:pPr>
@@ -674,7 +724,7 @@
         </w:tc>
         <w:tc>
           <w:tcPr>
-            <w:tcW w:w="881" w:type="dxa"/>
+            <w:tcW w:w="1088" w:type="dxa"/>
           </w:tcPr>
           <w:p>
             <w:r>
@@ -686,7 +736,7 @@
       <w:tr>
         <w:tc>
           <w:tcPr>
-            <w:tcW w:w="675" w:type="dxa"/>
+            <w:tcW w:w="726" w:type="dxa"/>
           </w:tcPr>
           <w:p>
             <w:r>
@@ -696,7 +746,7 @@
         </w:tc>
         <w:tc>
           <w:tcPr>
-            <w:tcW w:w="6379" w:type="dxa"/>
+            <w:tcW w:w="5755" w:type="dxa"/>
           </w:tcPr>
           <w:p>
             <w:r>
@@ -706,7 +756,7 @@
         </w:tc>
         <w:tc>
           <w:tcPr>
-            <w:tcW w:w="1843" w:type="dxa"/>
+            <w:tcW w:w="2285" w:type="dxa"/>
           </w:tcPr>
           <w:p>
             <w:pPr>
@@ -735,7 +785,7 @@
         </w:tc>
         <w:tc>
           <w:tcPr>
-            <w:tcW w:w="881" w:type="dxa"/>
+            <w:tcW w:w="1088" w:type="dxa"/>
           </w:tcPr>
           <w:p>
             <w:r>
@@ -747,7 +797,7 @@
       <w:tr>
         <w:tc>
           <w:tcPr>
-            <w:tcW w:w="675" w:type="dxa"/>
+            <w:tcW w:w="726" w:type="dxa"/>
           </w:tcPr>
           <w:p>
             <w:r>
@@ -757,7 +807,7 @@
         </w:tc>
         <w:tc>
           <w:tcPr>
-            <w:tcW w:w="6379" w:type="dxa"/>
+            <w:tcW w:w="5755" w:type="dxa"/>
           </w:tcPr>
           <w:p>
             <w:r>
@@ -776,7 +826,7 @@
         </w:tc>
         <w:tc>
           <w:tcPr>
-            <w:tcW w:w="1843" w:type="dxa"/>
+            <w:tcW w:w="2285" w:type="dxa"/>
           </w:tcPr>
           <w:p>
             <w:pPr>
@@ -799,13 +849,25 @@
               </w:numPr>
             </w:pPr>
             <w:r>
+              <w:t>UI</w:t>
+            </w:r>
+          </w:p>
+          <w:p>
+            <w:pPr>
+              <w:pStyle w:val="Paragrafoelenco"/>
+              <w:numPr>
+                <w:ilvl w:val="0"/>
+                <w:numId w:val="2"/>
+              </w:numPr>
+            </w:pPr>
+            <w:r>
               <w:t>Aste</w:t>
             </w:r>
           </w:p>
         </w:tc>
         <w:tc>
           <w:tcPr>
-            <w:tcW w:w="881" w:type="dxa"/>
+            <w:tcW w:w="1088" w:type="dxa"/>
           </w:tcPr>
           <w:p>
             <w:r>
@@ -817,7 +879,7 @@
       <w:tr>
         <w:tc>
           <w:tcPr>
-            <w:tcW w:w="675" w:type="dxa"/>
+            <w:tcW w:w="726" w:type="dxa"/>
           </w:tcPr>
           <w:p>
             <w:r>
@@ -827,7 +889,7 @@
         </w:tc>
         <w:tc>
           <w:tcPr>
-            <w:tcW w:w="6379" w:type="dxa"/>
+            <w:tcW w:w="5755" w:type="dxa"/>
           </w:tcPr>
           <w:p>
             <w:r>
@@ -843,7 +905,7 @@
         </w:tc>
         <w:tc>
           <w:tcPr>
-            <w:tcW w:w="1843" w:type="dxa"/>
+            <w:tcW w:w="2285" w:type="dxa"/>
           </w:tcPr>
           <w:p>
             <w:pPr>
@@ -866,13 +928,25 @@
               </w:numPr>
             </w:pPr>
             <w:r>
+              <w:t>UI</w:t>
+            </w:r>
+          </w:p>
+          <w:p>
+            <w:pPr>
+              <w:pStyle w:val="Paragrafoelenco"/>
+              <w:numPr>
+                <w:ilvl w:val="0"/>
+                <w:numId w:val="3"/>
+              </w:numPr>
+            </w:pPr>
+            <w:r>
               <w:t>Aste</w:t>
             </w:r>
           </w:p>
         </w:tc>
         <w:tc>
           <w:tcPr>
-            <w:tcW w:w="881" w:type="dxa"/>
+            <w:tcW w:w="1088" w:type="dxa"/>
           </w:tcPr>
           <w:p>
             <w:r>
@@ -884,7 +958,7 @@
       <w:tr>
         <w:tc>
           <w:tcPr>
-            <w:tcW w:w="675" w:type="dxa"/>
+            <w:tcW w:w="726" w:type="dxa"/>
           </w:tcPr>
           <w:p>
             <w:pPr>
@@ -902,7 +976,7 @@
         </w:tc>
         <w:tc>
           <w:tcPr>
-            <w:tcW w:w="6379" w:type="dxa"/>
+            <w:tcW w:w="5755" w:type="dxa"/>
           </w:tcPr>
           <w:p>
             <w:pPr>
@@ -920,7 +994,7 @@
         </w:tc>
         <w:tc>
           <w:tcPr>
-            <w:tcW w:w="1843" w:type="dxa"/>
+            <w:tcW w:w="2285" w:type="dxa"/>
           </w:tcPr>
           <w:p>
             <w:pPr>
@@ -961,7 +1035,7 @@
         </w:tc>
         <w:tc>
           <w:tcPr>
-            <w:tcW w:w="881" w:type="dxa"/>
+            <w:tcW w:w="1088" w:type="dxa"/>
           </w:tcPr>
           <w:p>
             <w:pPr>
@@ -981,7 +1055,7 @@
       <w:tr>
         <w:tc>
           <w:tcPr>
-            <w:tcW w:w="675" w:type="dxa"/>
+            <w:tcW w:w="726" w:type="dxa"/>
           </w:tcPr>
           <w:p>
             <w:r>
@@ -991,24 +1065,24 @@
         </w:tc>
         <w:tc>
           <w:tcPr>
-            <w:tcW w:w="6379" w:type="dxa"/>
-          </w:tcPr>
-          <w:p>
-            <w:r>
-              <w:t>Il sistema dovrà consentire agli utenti la registrazione online.</w:t>
-            </w:r>
-          </w:p>
-        </w:tc>
-        <w:tc>
-          <w:tcPr>
-            <w:tcW w:w="1843" w:type="dxa"/>
-          </w:tcPr>
-          <w:p>
-            <w:pPr>
-              <w:pStyle w:val="Paragrafoelenco"/>
-              <w:numPr>
-                <w:ilvl w:val="0"/>
-                <w:numId w:val="5"/>
+            <w:tcW w:w="5755" w:type="dxa"/>
+          </w:tcPr>
+          <w:p>
+            <w:r>
+              <w:t>Il sistema dovrà consentire agli utenti di ottenere informazioni/help.</w:t>
+            </w:r>
+          </w:p>
+        </w:tc>
+        <w:tc>
+          <w:tcPr>
+            <w:tcW w:w="2285" w:type="dxa"/>
+          </w:tcPr>
+          <w:p>
+            <w:pPr>
+              <w:pStyle w:val="Paragrafoelenco"/>
+              <w:numPr>
+                <w:ilvl w:val="0"/>
+                <w:numId w:val="4"/>
               </w:numPr>
             </w:pPr>
             <w:r>
@@ -1020,17 +1094,17 @@
               <w:pStyle w:val="Paragrafoelenco"/>
               <w:numPr>
                 <w:ilvl w:val="0"/>
-                <w:numId w:val="5"/>
-              </w:numPr>
-            </w:pPr>
-            <w:r>
-              <w:t>Utenti</w:t>
-            </w:r>
-          </w:p>
-        </w:tc>
-        <w:tc>
-          <w:tcPr>
-            <w:tcW w:w="881" w:type="dxa"/>
+                <w:numId w:val="4"/>
+              </w:numPr>
+            </w:pPr>
+            <w:r>
+              <w:t>UI</w:t>
+            </w:r>
+          </w:p>
+        </w:tc>
+        <w:tc>
+          <w:tcPr>
+            <w:tcW w:w="1088" w:type="dxa"/>
           </w:tcPr>
           <w:p>
             <w:r>
@@ -1042,7 +1116,7 @@
       <w:tr>
         <w:tc>
           <w:tcPr>
-            <w:tcW w:w="675" w:type="dxa"/>
+            <w:tcW w:w="726" w:type="dxa"/>
           </w:tcPr>
           <w:p>
             <w:r>
@@ -1052,24 +1126,30 @@
         </w:tc>
         <w:tc>
           <w:tcPr>
-            <w:tcW w:w="6379" w:type="dxa"/>
-          </w:tcPr>
-          <w:p>
-            <w:r>
-              <w:t>Il sistema dovrà consentire agli utenti di autenticarsi.</w:t>
-            </w:r>
-          </w:p>
-        </w:tc>
-        <w:tc>
-          <w:tcPr>
-            <w:tcW w:w="1843" w:type="dxa"/>
-          </w:tcPr>
-          <w:p>
-            <w:pPr>
-              <w:pStyle w:val="Paragrafoelenco"/>
-              <w:numPr>
-                <w:ilvl w:val="0"/>
-                <w:numId w:val="6"/>
+            <w:tcW w:w="5755" w:type="dxa"/>
+          </w:tcPr>
+          <w:p>
+            <w:r>
+              <w:t>Il sistema dovrà consentire agli utenti la registrazione online</w:t>
+            </w:r>
+            <w:r>
+              <w:t xml:space="preserve"> come utenti del servizio</w:t>
+            </w:r>
+            <w:r>
+              <w:t>.</w:t>
+            </w:r>
+          </w:p>
+        </w:tc>
+        <w:tc>
+          <w:tcPr>
+            <w:tcW w:w="2285" w:type="dxa"/>
+          </w:tcPr>
+          <w:p>
+            <w:pPr>
+              <w:pStyle w:val="Paragrafoelenco"/>
+              <w:numPr>
+                <w:ilvl w:val="0"/>
+                <w:numId w:val="5"/>
               </w:numPr>
             </w:pPr>
             <w:r>
@@ -1081,7 +1161,19 @@
               <w:pStyle w:val="Paragrafoelenco"/>
               <w:numPr>
                 <w:ilvl w:val="0"/>
-                <w:numId w:val="6"/>
+                <w:numId w:val="5"/>
+              </w:numPr>
+            </w:pPr>
+            <w:r>
+              <w:t>UI</w:t>
+            </w:r>
+          </w:p>
+          <w:p>
+            <w:pPr>
+              <w:pStyle w:val="Paragrafoelenco"/>
+              <w:numPr>
+                <w:ilvl w:val="0"/>
+                <w:numId w:val="5"/>
               </w:numPr>
             </w:pPr>
             <w:r>
@@ -1091,7 +1183,7 @@
         </w:tc>
         <w:tc>
           <w:tcPr>
-            <w:tcW w:w="881" w:type="dxa"/>
+            <w:tcW w:w="1088" w:type="dxa"/>
           </w:tcPr>
           <w:p>
             <w:r>
@@ -1103,7 +1195,7 @@
       <w:tr>
         <w:tc>
           <w:tcPr>
-            <w:tcW w:w="675" w:type="dxa"/>
+            <w:tcW w:w="726" w:type="dxa"/>
           </w:tcPr>
           <w:p>
             <w:r>
@@ -1113,25 +1205,17 @@
         </w:tc>
         <w:tc>
           <w:tcPr>
-            <w:tcW w:w="6379" w:type="dxa"/>
-          </w:tcPr>
-          <w:p>
-            <w:r>
-              <w:t xml:space="preserve">Il sistema dovrà consentire agli utenti autenticati di effettuare il </w:t>
-            </w:r>
-            <w:proofErr w:type="spellStart"/>
-            <w:r>
-              <w:t>logout</w:t>
-            </w:r>
-            <w:proofErr w:type="spellEnd"/>
-            <w:r>
-              <w:t>.</w:t>
-            </w:r>
-          </w:p>
-        </w:tc>
-        <w:tc>
-          <w:tcPr>
-            <w:tcW w:w="1843" w:type="dxa"/>
+            <w:tcW w:w="5755" w:type="dxa"/>
+          </w:tcPr>
+          <w:p>
+            <w:r>
+              <w:t>Il sistema dovrà consentire agli utenti di autenticarsi.</w:t>
+            </w:r>
+          </w:p>
+        </w:tc>
+        <w:tc>
+          <w:tcPr>
+            <w:tcW w:w="2285" w:type="dxa"/>
           </w:tcPr>
           <w:p>
             <w:pPr>
@@ -1154,13 +1238,25 @@
               </w:numPr>
             </w:pPr>
             <w:r>
+              <w:t>UI</w:t>
+            </w:r>
+          </w:p>
+          <w:p>
+            <w:pPr>
+              <w:pStyle w:val="Paragrafoelenco"/>
+              <w:numPr>
+                <w:ilvl w:val="0"/>
+                <w:numId w:val="6"/>
+              </w:numPr>
+            </w:pPr>
+            <w:r>
               <w:t>Utenti</w:t>
             </w:r>
           </w:p>
         </w:tc>
         <w:tc>
           <w:tcPr>
-            <w:tcW w:w="881" w:type="dxa"/>
+            <w:tcW w:w="1088" w:type="dxa"/>
           </w:tcPr>
           <w:p>
             <w:r>
@@ -1172,7 +1268,7 @@
       <w:tr>
         <w:tc>
           <w:tcPr>
-            <w:tcW w:w="675" w:type="dxa"/>
+            <w:tcW w:w="726" w:type="dxa"/>
           </w:tcPr>
           <w:p>
             <w:r>
@@ -1182,24 +1278,32 @@
         </w:tc>
         <w:tc>
           <w:tcPr>
-            <w:tcW w:w="6379" w:type="dxa"/>
-          </w:tcPr>
-          <w:p>
-            <w:r>
-              <w:t>Il sistema dovrà consentire agli utenti autenticati di registrare nuovi oggetti da mettere all’asta.</w:t>
-            </w:r>
-          </w:p>
-        </w:tc>
-        <w:tc>
-          <w:tcPr>
-            <w:tcW w:w="1843" w:type="dxa"/>
-          </w:tcPr>
-          <w:p>
-            <w:pPr>
-              <w:pStyle w:val="Paragrafoelenco"/>
-              <w:numPr>
-                <w:ilvl w:val="0"/>
-                <w:numId w:val="7"/>
+            <w:tcW w:w="5755" w:type="dxa"/>
+          </w:tcPr>
+          <w:p>
+            <w:r>
+              <w:t xml:space="preserve">Il sistema dovrà consentire agli utenti autenticati di effettuare il </w:t>
+            </w:r>
+            <w:proofErr w:type="spellStart"/>
+            <w:r>
+              <w:t>logout</w:t>
+            </w:r>
+            <w:proofErr w:type="spellEnd"/>
+            <w:r>
+              <w:t>.</w:t>
+            </w:r>
+          </w:p>
+        </w:tc>
+        <w:tc>
+          <w:tcPr>
+            <w:tcW w:w="2285" w:type="dxa"/>
+          </w:tcPr>
+          <w:p>
+            <w:pPr>
+              <w:pStyle w:val="Paragrafoelenco"/>
+              <w:numPr>
+                <w:ilvl w:val="0"/>
+                <w:numId w:val="6"/>
               </w:numPr>
             </w:pPr>
             <w:r>
@@ -1211,7 +1315,7 @@
               <w:pStyle w:val="Paragrafoelenco"/>
               <w:numPr>
                 <w:ilvl w:val="0"/>
-                <w:numId w:val="7"/>
+                <w:numId w:val="6"/>
               </w:numPr>
             </w:pPr>
             <w:r>
@@ -1223,17 +1327,17 @@
               <w:pStyle w:val="Paragrafoelenco"/>
               <w:numPr>
                 <w:ilvl w:val="0"/>
-                <w:numId w:val="7"/>
-              </w:numPr>
-            </w:pPr>
-            <w:r>
-              <w:t>Oggetti</w:t>
-            </w:r>
-          </w:p>
-        </w:tc>
-        <w:tc>
-          <w:tcPr>
-            <w:tcW w:w="881" w:type="dxa"/>
+                <w:numId w:val="6"/>
+              </w:numPr>
+            </w:pPr>
+            <w:r>
+              <w:t>Utenti</w:t>
+            </w:r>
+          </w:p>
+        </w:tc>
+        <w:tc>
+          <w:tcPr>
+            <w:tcW w:w="1088" w:type="dxa"/>
           </w:tcPr>
           <w:p>
             <w:r>
@@ -1245,7 +1349,7 @@
       <w:tr>
         <w:tc>
           <w:tcPr>
-            <w:tcW w:w="675" w:type="dxa"/>
+            <w:tcW w:w="726" w:type="dxa"/>
           </w:tcPr>
           <w:p>
             <w:r>
@@ -1255,24 +1359,24 @@
         </w:tc>
         <w:tc>
           <w:tcPr>
-            <w:tcW w:w="6379" w:type="dxa"/>
-          </w:tcPr>
-          <w:p>
-            <w:r>
-              <w:t>Il sistema dovrà consentire agli utenti autenticati di registrare nuove categorie di oggetti da mettere all’asta.</w:t>
-            </w:r>
-          </w:p>
-        </w:tc>
-        <w:tc>
-          <w:tcPr>
-            <w:tcW w:w="1843" w:type="dxa"/>
-          </w:tcPr>
-          <w:p>
-            <w:pPr>
-              <w:pStyle w:val="Paragrafoelenco"/>
-              <w:numPr>
-                <w:ilvl w:val="0"/>
-                <w:numId w:val="7"/>
+            <w:tcW w:w="5755" w:type="dxa"/>
+          </w:tcPr>
+          <w:p>
+            <w:r>
+              <w:t>Il sistema dovrà consentire agli utenti di gestire il proprio account.</w:t>
+            </w:r>
+          </w:p>
+        </w:tc>
+        <w:tc>
+          <w:tcPr>
+            <w:tcW w:w="2285" w:type="dxa"/>
+          </w:tcPr>
+          <w:p>
+            <w:pPr>
+              <w:pStyle w:val="Paragrafoelenco"/>
+              <w:numPr>
+                <w:ilvl w:val="0"/>
+                <w:numId w:val="6"/>
               </w:numPr>
             </w:pPr>
             <w:r>
@@ -1284,7 +1388,7 @@
               <w:pStyle w:val="Paragrafoelenco"/>
               <w:numPr>
                 <w:ilvl w:val="0"/>
-                <w:numId w:val="7"/>
+                <w:numId w:val="6"/>
               </w:numPr>
             </w:pPr>
             <w:r>
@@ -1296,17 +1400,17 @@
               <w:pStyle w:val="Paragrafoelenco"/>
               <w:numPr>
                 <w:ilvl w:val="0"/>
-                <w:numId w:val="7"/>
-              </w:numPr>
-            </w:pPr>
-            <w:r>
-              <w:t>Oggetti</w:t>
-            </w:r>
-          </w:p>
-        </w:tc>
-        <w:tc>
-          <w:tcPr>
-            <w:tcW w:w="881" w:type="dxa"/>
+                <w:numId w:val="6"/>
+              </w:numPr>
+            </w:pPr>
+            <w:r>
+              <w:t>Utenti</w:t>
+            </w:r>
+          </w:p>
+        </w:tc>
+        <w:tc>
+          <w:tcPr>
+            <w:tcW w:w="1088" w:type="dxa"/>
           </w:tcPr>
           <w:p>
             <w:r>
@@ -1318,7 +1422,7 @@
       <w:tr>
         <w:tc>
           <w:tcPr>
-            <w:tcW w:w="675" w:type="dxa"/>
+            <w:tcW w:w="726" w:type="dxa"/>
           </w:tcPr>
           <w:p>
             <w:r>
@@ -1328,17 +1432,17 @@
         </w:tc>
         <w:tc>
           <w:tcPr>
-            <w:tcW w:w="6379" w:type="dxa"/>
-          </w:tcPr>
-          <w:p>
-            <w:r>
-              <w:t>Il sistema dovrà consentire agli utenti autenticati di cominciare nuove aste.</w:t>
-            </w:r>
-          </w:p>
-        </w:tc>
-        <w:tc>
-          <w:tcPr>
-            <w:tcW w:w="1843" w:type="dxa"/>
+            <w:tcW w:w="5755" w:type="dxa"/>
+          </w:tcPr>
+          <w:p>
+            <w:r>
+              <w:t>Il sistema dovrà consentire agli utenti autenticati di registrare nuovi oggetti da mettere all’asta.</w:t>
+            </w:r>
+          </w:p>
+        </w:tc>
+        <w:tc>
+          <w:tcPr>
+            <w:tcW w:w="2285" w:type="dxa"/>
           </w:tcPr>
           <w:p>
             <w:pPr>
@@ -1373,16 +1477,18 @@
               </w:numPr>
             </w:pPr>
             <w:r>
-              <w:t>Aste</w:t>
-            </w:r>
-          </w:p>
-        </w:tc>
-        <w:tc>
-          <w:tcPr>
-            <w:tcW w:w="881" w:type="dxa"/>
-          </w:tcPr>
-          <w:p>
-            <w:r>
+              <w:lastRenderedPageBreak/>
+              <w:t>Oggetti</w:t>
+            </w:r>
+          </w:p>
+        </w:tc>
+        <w:tc>
+          <w:tcPr>
+            <w:tcW w:w="1088" w:type="dxa"/>
+          </w:tcPr>
+          <w:p>
+            <w:r>
+              <w:lastRenderedPageBreak/>
               <w:t>M</w:t>
             </w:r>
           </w:p>
@@ -1391,27 +1497,28 @@
       <w:tr>
         <w:tc>
           <w:tcPr>
-            <w:tcW w:w="675" w:type="dxa"/>
-          </w:tcPr>
-          <w:p>
-            <w:r>
+            <w:tcW w:w="726" w:type="dxa"/>
+          </w:tcPr>
+          <w:p>
+            <w:r>
+              <w:lastRenderedPageBreak/>
               <w:t>R3.7</w:t>
             </w:r>
           </w:p>
         </w:tc>
         <w:tc>
           <w:tcPr>
-            <w:tcW w:w="6379" w:type="dxa"/>
-          </w:tcPr>
-          <w:p>
-            <w:r>
-              <w:t>Il sistema dovrà consentire agli utenti autenticati di visualizzare le aste in corso.</w:t>
-            </w:r>
-          </w:p>
-        </w:tc>
-        <w:tc>
-          <w:tcPr>
-            <w:tcW w:w="1843" w:type="dxa"/>
+            <w:tcW w:w="5755" w:type="dxa"/>
+          </w:tcPr>
+          <w:p>
+            <w:r>
+              <w:t>Il sistema dovrà consentire agli utenti autenticati di registrare nuove categorie di oggetti da mettere all’asta.</w:t>
+            </w:r>
+          </w:p>
+        </w:tc>
+        <w:tc>
+          <w:tcPr>
+            <w:tcW w:w="2285" w:type="dxa"/>
           </w:tcPr>
           <w:p>
             <w:pPr>
@@ -1446,13 +1553,13 @@
               </w:numPr>
             </w:pPr>
             <w:r>
-              <w:t>Aste</w:t>
-            </w:r>
-          </w:p>
-        </w:tc>
-        <w:tc>
-          <w:tcPr>
-            <w:tcW w:w="881" w:type="dxa"/>
+              <w:t>Oggetti</w:t>
+            </w:r>
+          </w:p>
+        </w:tc>
+        <w:tc>
+          <w:tcPr>
+            <w:tcW w:w="1088" w:type="dxa"/>
           </w:tcPr>
           <w:p>
             <w:r>
@@ -1464,27 +1571,30 @@
       <w:tr>
         <w:tc>
           <w:tcPr>
-            <w:tcW w:w="675" w:type="dxa"/>
-          </w:tcPr>
-          <w:p>
-            <w:r>
-              <w:t>R3.8</w:t>
-            </w:r>
-          </w:p>
-        </w:tc>
-        <w:tc>
-          <w:tcPr>
-            <w:tcW w:w="6379" w:type="dxa"/>
-          </w:tcPr>
-          <w:p>
-            <w:r>
-              <w:t>Il sistema dovrà consentire agli utenti autenticati di fare nuove offerte.</w:t>
-            </w:r>
-          </w:p>
-        </w:tc>
-        <w:tc>
-          <w:tcPr>
-            <w:tcW w:w="1843" w:type="dxa"/>
+            <w:tcW w:w="726" w:type="dxa"/>
+          </w:tcPr>
+          <w:p>
+            <w:r>
+              <w:t>R3.</w:t>
+            </w:r>
+            <w:r>
+              <w:t>8</w:t>
+            </w:r>
+          </w:p>
+        </w:tc>
+        <w:tc>
+          <w:tcPr>
+            <w:tcW w:w="5755" w:type="dxa"/>
+          </w:tcPr>
+          <w:p>
+            <w:r>
+              <w:t>Il sistema dovrà consentire agli utenti autenticati di cominciare nuove aste.</w:t>
+            </w:r>
+          </w:p>
+        </w:tc>
+        <w:tc>
+          <w:tcPr>
+            <w:tcW w:w="2285" w:type="dxa"/>
           </w:tcPr>
           <w:p>
             <w:pPr>
@@ -1525,7 +1635,7 @@
         </w:tc>
         <w:tc>
           <w:tcPr>
-            <w:tcW w:w="881" w:type="dxa"/>
+            <w:tcW w:w="1088" w:type="dxa"/>
           </w:tcPr>
           <w:p>
             <w:r>
@@ -1537,28 +1647,27 @@
       <w:tr>
         <w:tc>
           <w:tcPr>
-            <w:tcW w:w="675" w:type="dxa"/>
-          </w:tcPr>
-          <w:p>
-            <w:r>
-              <w:lastRenderedPageBreak/>
+            <w:tcW w:w="726" w:type="dxa"/>
+          </w:tcPr>
+          <w:p>
+            <w:r>
               <w:t>R3.9</w:t>
             </w:r>
           </w:p>
         </w:tc>
         <w:tc>
           <w:tcPr>
-            <w:tcW w:w="6379" w:type="dxa"/>
-          </w:tcPr>
-          <w:p>
-            <w:r>
-              <w:t>Il sistema dovrà consentire agli utenti autenticati di visualizzare la lista delle aste in cui sono correntemente massimi offerenti.</w:t>
-            </w:r>
-          </w:p>
-        </w:tc>
-        <w:tc>
-          <w:tcPr>
-            <w:tcW w:w="1843" w:type="dxa"/>
+            <w:tcW w:w="5755" w:type="dxa"/>
+          </w:tcPr>
+          <w:p>
+            <w:r>
+              <w:t>Il sistema dovrà consentire agli utenti autenticati di visualizzare le aste in corso.</w:t>
+            </w:r>
+          </w:p>
+        </w:tc>
+        <w:tc>
+          <w:tcPr>
+            <w:tcW w:w="2285" w:type="dxa"/>
           </w:tcPr>
           <w:p>
             <w:pPr>
@@ -1599,7 +1708,7 @@
         </w:tc>
         <w:tc>
           <w:tcPr>
-            <w:tcW w:w="881" w:type="dxa"/>
+            <w:tcW w:w="1088" w:type="dxa"/>
           </w:tcPr>
           <w:p>
             <w:r>
@@ -1611,7 +1720,7 @@
       <w:tr>
         <w:tc>
           <w:tcPr>
-            <w:tcW w:w="675" w:type="dxa"/>
+            <w:tcW w:w="726" w:type="dxa"/>
           </w:tcPr>
           <w:p>
             <w:r>
@@ -1621,17 +1730,23 @@
         </w:tc>
         <w:tc>
           <w:tcPr>
-            <w:tcW w:w="6379" w:type="dxa"/>
-          </w:tcPr>
-          <w:p>
-            <w:r>
-              <w:t>Il sistema dovrà consentire agli utenti autenticati di visualizzare la lista delle aste vinte.</w:t>
-            </w:r>
-          </w:p>
-        </w:tc>
-        <w:tc>
-          <w:tcPr>
-            <w:tcW w:w="1843" w:type="dxa"/>
+            <w:tcW w:w="5755" w:type="dxa"/>
+          </w:tcPr>
+          <w:p>
+            <w:r>
+              <w:t xml:space="preserve">Il sistema dovrà consentire agli utenti autenticati di </w:t>
+            </w:r>
+            <w:r>
+              <w:t>partecipare alle aste, facendo</w:t>
+            </w:r>
+            <w:r>
+              <w:t xml:space="preserve"> nuove offerte.</w:t>
+            </w:r>
+          </w:p>
+        </w:tc>
+        <w:tc>
+          <w:tcPr>
+            <w:tcW w:w="2285" w:type="dxa"/>
           </w:tcPr>
           <w:p>
             <w:pPr>
@@ -1672,7 +1787,7 @@
         </w:tc>
         <w:tc>
           <w:tcPr>
-            <w:tcW w:w="881" w:type="dxa"/>
+            <w:tcW w:w="1088" w:type="dxa"/>
           </w:tcPr>
           <w:p>
             <w:r>
@@ -1684,7 +1799,7 @@
       <w:tr>
         <w:tc>
           <w:tcPr>
-            <w:tcW w:w="675" w:type="dxa"/>
+            <w:tcW w:w="726" w:type="dxa"/>
           </w:tcPr>
           <w:p>
             <w:r>
@@ -1694,17 +1809,17 @@
         </w:tc>
         <w:tc>
           <w:tcPr>
-            <w:tcW w:w="6379" w:type="dxa"/>
-          </w:tcPr>
-          <w:p>
-            <w:r>
-              <w:t>Il sistema dovrà consentire agli utenti autenticati di rinunciare a un oggetto acquistato ricevendo un risarcimento a meno di una penale.</w:t>
-            </w:r>
-          </w:p>
-        </w:tc>
-        <w:tc>
-          <w:tcPr>
-            <w:tcW w:w="1843" w:type="dxa"/>
+            <w:tcW w:w="5755" w:type="dxa"/>
+          </w:tcPr>
+          <w:p>
+            <w:r>
+              <w:t>Il sistema dovrà consentire agli utenti autenticati di visualizzare la lista delle aste in cui sono correntemente massimi offerenti.</w:t>
+            </w:r>
+          </w:p>
+        </w:tc>
+        <w:tc>
+          <w:tcPr>
+            <w:tcW w:w="2285" w:type="dxa"/>
           </w:tcPr>
           <w:p>
             <w:pPr>
@@ -1745,7 +1860,7 @@
         </w:tc>
         <w:tc>
           <w:tcPr>
-            <w:tcW w:w="881" w:type="dxa"/>
+            <w:tcW w:w="1088" w:type="dxa"/>
           </w:tcPr>
           <w:p>
             <w:r>
@@ -1757,7 +1872,7 @@
       <w:tr>
         <w:tc>
           <w:tcPr>
-            <w:tcW w:w="675" w:type="dxa"/>
+            <w:tcW w:w="726" w:type="dxa"/>
           </w:tcPr>
           <w:p>
             <w:r>
@@ -1767,17 +1882,17 @@
         </w:tc>
         <w:tc>
           <w:tcPr>
-            <w:tcW w:w="6379" w:type="dxa"/>
-          </w:tcPr>
-          <w:p>
-            <w:r>
-              <w:t>Il sistema dovrà consentire agli utenti autenticati di acquistare nuovi punti credito da utilizzare nelle offerte.</w:t>
-            </w:r>
-          </w:p>
-        </w:tc>
-        <w:tc>
-          <w:tcPr>
-            <w:tcW w:w="1843" w:type="dxa"/>
+            <w:tcW w:w="5755" w:type="dxa"/>
+          </w:tcPr>
+          <w:p>
+            <w:r>
+              <w:t>Il sistema dovrà consentire agli utenti autenticati di visualizzare la lista delle aste vinte.</w:t>
+            </w:r>
+          </w:p>
+        </w:tc>
+        <w:tc>
+          <w:tcPr>
+            <w:tcW w:w="2285" w:type="dxa"/>
           </w:tcPr>
           <w:p>
             <w:pPr>
@@ -1812,13 +1927,13 @@
               </w:numPr>
             </w:pPr>
             <w:r>
-              <w:t>Credito</w:t>
-            </w:r>
-          </w:p>
-        </w:tc>
-        <w:tc>
-          <w:tcPr>
-            <w:tcW w:w="881" w:type="dxa"/>
+              <w:t>Aste</w:t>
+            </w:r>
+          </w:p>
+        </w:tc>
+        <w:tc>
+          <w:tcPr>
+            <w:tcW w:w="1088" w:type="dxa"/>
           </w:tcPr>
           <w:p>
             <w:r>
@@ -1830,7 +1945,7 @@
       <w:tr>
         <w:tc>
           <w:tcPr>
-            <w:tcW w:w="675" w:type="dxa"/>
+            <w:tcW w:w="726" w:type="dxa"/>
           </w:tcPr>
           <w:p>
             <w:r>
@@ -1840,17 +1955,17 @@
         </w:tc>
         <w:tc>
           <w:tcPr>
-            <w:tcW w:w="6379" w:type="dxa"/>
-          </w:tcPr>
-          <w:p>
-            <w:r>
-              <w:t>Il sistema dovrà consentire agli utenti autenticati di restituire i punti credito da utilizzare nelle offerte.</w:t>
-            </w:r>
-          </w:p>
-        </w:tc>
-        <w:tc>
-          <w:tcPr>
-            <w:tcW w:w="1843" w:type="dxa"/>
+            <w:tcW w:w="5755" w:type="dxa"/>
+          </w:tcPr>
+          <w:p>
+            <w:r>
+              <w:t>Il sistema dovrà consentire agli utenti autenticati di rinunciare a un oggetto acquistato ricevendo un risarcimento a meno di una penale.</w:t>
+            </w:r>
+          </w:p>
+        </w:tc>
+        <w:tc>
+          <w:tcPr>
+            <w:tcW w:w="2285" w:type="dxa"/>
           </w:tcPr>
           <w:p>
             <w:pPr>
@@ -1885,13 +2000,13 @@
               </w:numPr>
             </w:pPr>
             <w:r>
-              <w:t>Credito</w:t>
-            </w:r>
-          </w:p>
-        </w:tc>
-        <w:tc>
-          <w:tcPr>
-            <w:tcW w:w="881" w:type="dxa"/>
+              <w:t>Aste</w:t>
+            </w:r>
+          </w:p>
+        </w:tc>
+        <w:tc>
+          <w:tcPr>
+            <w:tcW w:w="1088" w:type="dxa"/>
           </w:tcPr>
           <w:p>
             <w:r>
@@ -1903,7 +2018,7 @@
       <w:tr>
         <w:tc>
           <w:tcPr>
-            <w:tcW w:w="675" w:type="dxa"/>
+            <w:tcW w:w="726" w:type="dxa"/>
           </w:tcPr>
           <w:p>
             <w:r>
@@ -1913,32 +2028,17 @@
         </w:tc>
         <w:tc>
           <w:tcPr>
-            <w:tcW w:w="6379" w:type="dxa"/>
-          </w:tcPr>
-          <w:p>
-            <w:r>
-              <w:t xml:space="preserve">Il sistema dovrà consentire agli utenti autenticati di </w:t>
-            </w:r>
-            <w:r>
-              <w:t>visualizzare</w:t>
-            </w:r>
-            <w:r>
-              <w:t xml:space="preserve"> il</w:t>
-            </w:r>
-            <w:r>
-              <w:t xml:space="preserve"> proprio cre</w:t>
-            </w:r>
-            <w:r>
-              <w:t>dito correntemente disponibile</w:t>
-            </w:r>
-            <w:r>
-              <w:t>.</w:t>
-            </w:r>
-          </w:p>
-        </w:tc>
-        <w:tc>
-          <w:tcPr>
-            <w:tcW w:w="1843" w:type="dxa"/>
+            <w:tcW w:w="5755" w:type="dxa"/>
+          </w:tcPr>
+          <w:p>
+            <w:r>
+              <w:t>Il sistema dovrà consentire agli utenti autenticati di acquistare nuovi punti credito da utilizzare nelle offerte.</w:t>
+            </w:r>
+          </w:p>
+        </w:tc>
+        <w:tc>
+          <w:tcPr>
+            <w:tcW w:w="2285" w:type="dxa"/>
           </w:tcPr>
           <w:p>
             <w:pPr>
@@ -1979,7 +2079,7 @@
         </w:tc>
         <w:tc>
           <w:tcPr>
-            <w:tcW w:w="881" w:type="dxa"/>
+            <w:tcW w:w="1088" w:type="dxa"/>
           </w:tcPr>
           <w:p>
             <w:r>
@@ -1991,7 +2091,7 @@
       <w:tr>
         <w:tc>
           <w:tcPr>
-            <w:tcW w:w="675" w:type="dxa"/>
+            <w:tcW w:w="726" w:type="dxa"/>
           </w:tcPr>
           <w:p>
             <w:r>
@@ -2001,26 +2101,17 @@
         </w:tc>
         <w:tc>
           <w:tcPr>
-            <w:tcW w:w="6379" w:type="dxa"/>
-          </w:tcPr>
-          <w:p>
-            <w:r>
-              <w:t xml:space="preserve">Il sistema dovrà consentire agli utenti autenticati di </w:t>
-            </w:r>
-            <w:r>
-              <w:t>visualizzare</w:t>
-            </w:r>
-            <w:r>
-              <w:t xml:space="preserve"> il</w:t>
-            </w:r>
-            <w:r>
-              <w:t xml:space="preserve"> proprio credito correntemente impegnato in offerte.</w:t>
-            </w:r>
-          </w:p>
-        </w:tc>
-        <w:tc>
-          <w:tcPr>
-            <w:tcW w:w="1843" w:type="dxa"/>
+            <w:tcW w:w="5755" w:type="dxa"/>
+          </w:tcPr>
+          <w:p>
+            <w:r>
+              <w:t>Il sistema dovrà consentire agli utenti autenticati di restituire i punti credito da utilizzare nelle offerte.</w:t>
+            </w:r>
+          </w:p>
+        </w:tc>
+        <w:tc>
+          <w:tcPr>
+            <w:tcW w:w="2285" w:type="dxa"/>
           </w:tcPr>
           <w:p>
             <w:pPr>
@@ -2061,7 +2152,7 @@
         </w:tc>
         <w:tc>
           <w:tcPr>
-            <w:tcW w:w="881" w:type="dxa"/>
+            <w:tcW w:w="1088" w:type="dxa"/>
           </w:tcPr>
           <w:p>
             <w:r>
@@ -2073,7 +2164,7 @@
       <w:tr>
         <w:tc>
           <w:tcPr>
-            <w:tcW w:w="675" w:type="dxa"/>
+            <w:tcW w:w="726" w:type="dxa"/>
           </w:tcPr>
           <w:p>
             <w:r>
@@ -2083,7 +2174,7 @@
         </w:tc>
         <w:tc>
           <w:tcPr>
-            <w:tcW w:w="6379" w:type="dxa"/>
+            <w:tcW w:w="5755" w:type="dxa"/>
           </w:tcPr>
           <w:p>
             <w:r>
@@ -2096,10 +2187,10 @@
               <w:t xml:space="preserve"> il</w:t>
             </w:r>
             <w:r>
-              <w:t xml:space="preserve"> proprio credito </w:t>
-            </w:r>
-            <w:r>
-              <w:t>correntemente disponibile, escluso quello impegnato in offerte</w:t>
+              <w:t xml:space="preserve"> proprio cre</w:t>
+            </w:r>
+            <w:r>
+              <w:t>dito correntemente disponibile</w:t>
             </w:r>
             <w:r>
               <w:t>.</w:t>
@@ -2108,7 +2199,7 @@
         </w:tc>
         <w:tc>
           <w:tcPr>
-            <w:tcW w:w="1843" w:type="dxa"/>
+            <w:tcW w:w="2285" w:type="dxa"/>
           </w:tcPr>
           <w:p>
             <w:pPr>
@@ -2149,11 +2240,11 @@
         </w:tc>
         <w:tc>
           <w:tcPr>
-            <w:tcW w:w="881" w:type="dxa"/>
-          </w:tcPr>
-          <w:p>
-            <w:r>
-              <w:t>S</w:t>
+            <w:tcW w:w="1088" w:type="dxa"/>
+          </w:tcPr>
+          <w:p>
+            <w:r>
+              <w:t>M</w:t>
             </w:r>
           </w:p>
         </w:tc>
@@ -2161,365 +2252,1327 @@
       <w:tr>
         <w:tc>
           <w:tcPr>
-            <w:tcW w:w="675" w:type="dxa"/>
-          </w:tcPr>
-          <w:p>
-            <w:pPr>
-              <w:rPr>
-                <w:b/>
-              </w:rPr>
-            </w:pPr>
-            <w:r>
-              <w:rPr>
-                <w:b/>
-              </w:rPr>
-              <w:t>R4</w:t>
-            </w:r>
-          </w:p>
-        </w:tc>
-        <w:tc>
-          <w:tcPr>
-            <w:tcW w:w="6379" w:type="dxa"/>
-          </w:tcPr>
-          <w:p>
-            <w:pPr>
-              <w:rPr>
-                <w:b/>
-              </w:rPr>
-            </w:pPr>
-          </w:p>
-        </w:tc>
-        <w:tc>
-          <w:tcPr>
-            <w:tcW w:w="1843" w:type="dxa"/>
-          </w:tcPr>
-          <w:p>
-            <w:pPr>
-              <w:pStyle w:val="Paragrafoelenco"/>
-              <w:numPr>
-                <w:ilvl w:val="0"/>
-                <w:numId w:val="7"/>
-              </w:numPr>
-              <w:rPr>
-                <w:b/>
-              </w:rPr>
-            </w:pPr>
-          </w:p>
-        </w:tc>
-        <w:tc>
-          <w:tcPr>
-            <w:tcW w:w="881" w:type="dxa"/>
-          </w:tcPr>
-          <w:p>
-            <w:pPr>
-              <w:rPr>
-                <w:b/>
-              </w:rPr>
-            </w:pPr>
+            <w:tcW w:w="726" w:type="dxa"/>
+          </w:tcPr>
+          <w:p>
+            <w:r>
+              <w:t>R3.17</w:t>
+            </w:r>
+          </w:p>
+        </w:tc>
+        <w:tc>
+          <w:tcPr>
+            <w:tcW w:w="5755" w:type="dxa"/>
+          </w:tcPr>
+          <w:p>
+            <w:r>
+              <w:t xml:space="preserve">Il sistema dovrà consentire agli utenti autenticati di </w:t>
+            </w:r>
+            <w:r>
+              <w:t>visualizzare</w:t>
+            </w:r>
+            <w:r>
+              <w:t xml:space="preserve"> il</w:t>
+            </w:r>
+            <w:r>
+              <w:t xml:space="preserve"> proprio credito correntemente impegnato in offerte.</w:t>
+            </w:r>
+          </w:p>
+        </w:tc>
+        <w:tc>
+          <w:tcPr>
+            <w:tcW w:w="2285" w:type="dxa"/>
+          </w:tcPr>
+          <w:p>
+            <w:pPr>
+              <w:pStyle w:val="Paragrafoelenco"/>
+              <w:numPr>
+                <w:ilvl w:val="0"/>
+                <w:numId w:val="7"/>
+              </w:numPr>
+            </w:pPr>
+            <w:r>
+              <w:t>Funzionale</w:t>
+            </w:r>
+          </w:p>
+          <w:p>
+            <w:pPr>
+              <w:pStyle w:val="Paragrafoelenco"/>
+              <w:numPr>
+                <w:ilvl w:val="0"/>
+                <w:numId w:val="7"/>
+              </w:numPr>
+            </w:pPr>
+            <w:r>
+              <w:t>UI</w:t>
+            </w:r>
+          </w:p>
+          <w:p>
+            <w:pPr>
+              <w:pStyle w:val="Paragrafoelenco"/>
+              <w:numPr>
+                <w:ilvl w:val="0"/>
+                <w:numId w:val="7"/>
+              </w:numPr>
+            </w:pPr>
+            <w:r>
+              <w:t>Credito</w:t>
+            </w:r>
+          </w:p>
+        </w:tc>
+        <w:tc>
+          <w:tcPr>
+            <w:tcW w:w="1088" w:type="dxa"/>
+          </w:tcPr>
+          <w:p>
+            <w:r>
+              <w:t>M</w:t>
+            </w:r>
           </w:p>
         </w:tc>
       </w:tr>
       <w:tr>
         <w:tc>
           <w:tcPr>
-            <w:tcW w:w="675" w:type="dxa"/>
-          </w:tcPr>
-          <w:p>
-            <w:r>
-              <w:t>R4.1</w:t>
-            </w:r>
-          </w:p>
-        </w:tc>
-        <w:tc>
-          <w:tcPr>
-            <w:tcW w:w="6379" w:type="dxa"/>
-          </w:tcPr>
-          <w:p/>
-        </w:tc>
-        <w:tc>
-          <w:tcPr>
-            <w:tcW w:w="1843" w:type="dxa"/>
-          </w:tcPr>
-          <w:p>
-            <w:pPr>
-              <w:pStyle w:val="Paragrafoelenco"/>
-              <w:numPr>
-                <w:ilvl w:val="0"/>
-                <w:numId w:val="7"/>
-              </w:numPr>
-            </w:pPr>
-          </w:p>
-        </w:tc>
-        <w:tc>
-          <w:tcPr>
-            <w:tcW w:w="881" w:type="dxa"/>
-          </w:tcPr>
-          <w:p/>
+            <w:tcW w:w="726" w:type="dxa"/>
+          </w:tcPr>
+          <w:p>
+            <w:r>
+              <w:t>R3.18</w:t>
+            </w:r>
+          </w:p>
+        </w:tc>
+        <w:tc>
+          <w:tcPr>
+            <w:tcW w:w="5755" w:type="dxa"/>
+          </w:tcPr>
+          <w:p>
+            <w:r>
+              <w:t xml:space="preserve">Il sistema dovrà consentire agli utenti autenticati di </w:t>
+            </w:r>
+            <w:r>
+              <w:t>visualizzare</w:t>
+            </w:r>
+            <w:r>
+              <w:t xml:space="preserve"> il</w:t>
+            </w:r>
+            <w:r>
+              <w:t xml:space="preserve"> proprio credito </w:t>
+            </w:r>
+            <w:r>
+              <w:t>correntemente disponibile, escluso quello impegnato in offerte</w:t>
+            </w:r>
+            <w:r>
+              <w:t>.</w:t>
+            </w:r>
+          </w:p>
+        </w:tc>
+        <w:tc>
+          <w:tcPr>
+            <w:tcW w:w="2285" w:type="dxa"/>
+          </w:tcPr>
+          <w:p>
+            <w:pPr>
+              <w:pStyle w:val="Paragrafoelenco"/>
+              <w:numPr>
+                <w:ilvl w:val="0"/>
+                <w:numId w:val="7"/>
+              </w:numPr>
+            </w:pPr>
+            <w:r>
+              <w:t>Funzionale</w:t>
+            </w:r>
+          </w:p>
+          <w:p>
+            <w:pPr>
+              <w:pStyle w:val="Paragrafoelenco"/>
+              <w:numPr>
+                <w:ilvl w:val="0"/>
+                <w:numId w:val="7"/>
+              </w:numPr>
+            </w:pPr>
+            <w:r>
+              <w:t>UI</w:t>
+            </w:r>
+          </w:p>
+          <w:p>
+            <w:pPr>
+              <w:pStyle w:val="Paragrafoelenco"/>
+              <w:numPr>
+                <w:ilvl w:val="0"/>
+                <w:numId w:val="7"/>
+              </w:numPr>
+            </w:pPr>
+            <w:r>
+              <w:t>Credito</w:t>
+            </w:r>
+          </w:p>
+        </w:tc>
+        <w:tc>
+          <w:tcPr>
+            <w:tcW w:w="1088" w:type="dxa"/>
+          </w:tcPr>
+          <w:p>
+            <w:r>
+              <w:t>S</w:t>
+            </w:r>
+          </w:p>
         </w:tc>
       </w:tr>
       <w:tr>
         <w:tc>
           <w:tcPr>
-            <w:tcW w:w="675" w:type="dxa"/>
-          </w:tcPr>
-          <w:p>
-            <w:pPr>
-              <w:rPr>
-                <w:b/>
-              </w:rPr>
-            </w:pPr>
-            <w:r>
-              <w:rPr>
-                <w:b/>
-              </w:rPr>
-              <w:t>R5</w:t>
-            </w:r>
-          </w:p>
-        </w:tc>
-        <w:tc>
-          <w:tcPr>
-            <w:tcW w:w="6379" w:type="dxa"/>
-          </w:tcPr>
-          <w:p>
-            <w:pPr>
-              <w:rPr>
-                <w:b/>
-              </w:rPr>
-            </w:pPr>
-          </w:p>
-        </w:tc>
-        <w:tc>
-          <w:tcPr>
-            <w:tcW w:w="1843" w:type="dxa"/>
-          </w:tcPr>
-          <w:p>
-            <w:pPr>
-              <w:pStyle w:val="Paragrafoelenco"/>
-              <w:numPr>
-                <w:ilvl w:val="0"/>
-                <w:numId w:val="7"/>
-              </w:numPr>
-              <w:rPr>
-                <w:b/>
-              </w:rPr>
-            </w:pPr>
-          </w:p>
-        </w:tc>
-        <w:tc>
-          <w:tcPr>
-            <w:tcW w:w="881" w:type="dxa"/>
-          </w:tcPr>
-          <w:p>
-            <w:pPr>
-              <w:rPr>
-                <w:b/>
-              </w:rPr>
-            </w:pPr>
+            <w:tcW w:w="726" w:type="dxa"/>
+          </w:tcPr>
+          <w:p>
+            <w:r>
+              <w:t>R3.19</w:t>
+            </w:r>
+          </w:p>
+        </w:tc>
+        <w:tc>
+          <w:tcPr>
+            <w:tcW w:w="5755" w:type="dxa"/>
+          </w:tcPr>
+          <w:p>
+            <w:r>
+              <w:t>Il sistema dovrà consentire agli utenti autenticati di gestire i propri portafogli di oggetti registrati, in corso d’asta e acquistati.</w:t>
+            </w:r>
+          </w:p>
+        </w:tc>
+        <w:tc>
+          <w:tcPr>
+            <w:tcW w:w="2285" w:type="dxa"/>
+          </w:tcPr>
+          <w:p>
+            <w:pPr>
+              <w:pStyle w:val="Paragrafoelenco"/>
+              <w:numPr>
+                <w:ilvl w:val="0"/>
+                <w:numId w:val="7"/>
+              </w:numPr>
+            </w:pPr>
+            <w:r>
+              <w:t>Funzionale</w:t>
+            </w:r>
+          </w:p>
+          <w:p>
+            <w:pPr>
+              <w:pStyle w:val="Paragrafoelenco"/>
+              <w:numPr>
+                <w:ilvl w:val="0"/>
+                <w:numId w:val="7"/>
+              </w:numPr>
+            </w:pPr>
+            <w:r>
+              <w:t>UI</w:t>
+            </w:r>
+          </w:p>
+          <w:p>
+            <w:pPr>
+              <w:pStyle w:val="Paragrafoelenco"/>
+              <w:numPr>
+                <w:ilvl w:val="0"/>
+                <w:numId w:val="7"/>
+              </w:numPr>
+            </w:pPr>
+            <w:r>
+              <w:t>Oggetti</w:t>
+            </w:r>
+          </w:p>
+          <w:p>
+            <w:pPr>
+              <w:pStyle w:val="Paragrafoelenco"/>
+              <w:numPr>
+                <w:ilvl w:val="0"/>
+                <w:numId w:val="7"/>
+              </w:numPr>
+            </w:pPr>
+            <w:r>
+              <w:t>Aste</w:t>
+            </w:r>
+          </w:p>
+        </w:tc>
+        <w:tc>
+          <w:tcPr>
+            <w:tcW w:w="1088" w:type="dxa"/>
+          </w:tcPr>
+          <w:p>
+            <w:r>
+              <w:t>M</w:t>
+            </w:r>
           </w:p>
         </w:tc>
       </w:tr>
       <w:tr>
         <w:tc>
           <w:tcPr>
-            <w:tcW w:w="675" w:type="dxa"/>
-          </w:tcPr>
-          <w:p>
-            <w:r>
-              <w:t>R5.1</w:t>
-            </w:r>
-          </w:p>
-        </w:tc>
-        <w:tc>
-          <w:tcPr>
-            <w:tcW w:w="6379" w:type="dxa"/>
-          </w:tcPr>
-          <w:p/>
-        </w:tc>
-        <w:tc>
-          <w:tcPr>
-            <w:tcW w:w="1843" w:type="dxa"/>
-          </w:tcPr>
-          <w:p>
-            <w:pPr>
-              <w:pStyle w:val="Paragrafoelenco"/>
-              <w:numPr>
-                <w:ilvl w:val="0"/>
-                <w:numId w:val="7"/>
-              </w:numPr>
-            </w:pPr>
-          </w:p>
-        </w:tc>
-        <w:tc>
-          <w:tcPr>
-            <w:tcW w:w="881" w:type="dxa"/>
-          </w:tcPr>
-          <w:p/>
+            <w:tcW w:w="726" w:type="dxa"/>
+          </w:tcPr>
+          <w:p>
+            <w:pPr>
+              <w:rPr>
+                <w:b/>
+              </w:rPr>
+            </w:pPr>
+            <w:r>
+              <w:rPr>
+                <w:b/>
+              </w:rPr>
+              <w:t>R4</w:t>
+            </w:r>
+          </w:p>
+        </w:tc>
+        <w:tc>
+          <w:tcPr>
+            <w:tcW w:w="5755" w:type="dxa"/>
+          </w:tcPr>
+          <w:p>
+            <w:pPr>
+              <w:rPr>
+                <w:b/>
+              </w:rPr>
+            </w:pPr>
+            <w:r>
+              <w:rPr>
+                <w:b/>
+              </w:rPr>
+              <w:t>Il sistema dovrà consentire agli amministratori di sistema di configurare il modello d’asta e i parametri di funzionamento.</w:t>
+            </w:r>
+          </w:p>
+        </w:tc>
+        <w:tc>
+          <w:tcPr>
+            <w:tcW w:w="2285" w:type="dxa"/>
+          </w:tcPr>
+          <w:p>
+            <w:pPr>
+              <w:pStyle w:val="Paragrafoelenco"/>
+              <w:numPr>
+                <w:ilvl w:val="0"/>
+                <w:numId w:val="7"/>
+              </w:numPr>
+              <w:rPr>
+                <w:b/>
+              </w:rPr>
+            </w:pPr>
+            <w:r>
+              <w:rPr>
+                <w:b/>
+              </w:rPr>
+              <w:t>Funzionale</w:t>
+            </w:r>
+          </w:p>
+          <w:p>
+            <w:pPr>
+              <w:pStyle w:val="Paragrafoelenco"/>
+              <w:numPr>
+                <w:ilvl w:val="0"/>
+                <w:numId w:val="7"/>
+              </w:numPr>
+              <w:rPr>
+                <w:b/>
+              </w:rPr>
+            </w:pPr>
+            <w:r>
+              <w:rPr>
+                <w:b/>
+              </w:rPr>
+              <w:t>UI</w:t>
+            </w:r>
+          </w:p>
+          <w:p>
+            <w:pPr>
+              <w:pStyle w:val="Paragrafoelenco"/>
+              <w:numPr>
+                <w:ilvl w:val="0"/>
+                <w:numId w:val="7"/>
+              </w:numPr>
+              <w:rPr>
+                <w:b/>
+              </w:rPr>
+            </w:pPr>
+            <w:r>
+              <w:rPr>
+                <w:b/>
+              </w:rPr>
+              <w:t>Amministrazione</w:t>
+            </w:r>
+          </w:p>
+        </w:tc>
+        <w:tc>
+          <w:tcPr>
+            <w:tcW w:w="1088" w:type="dxa"/>
+          </w:tcPr>
+          <w:p>
+            <w:pPr>
+              <w:rPr>
+                <w:b/>
+              </w:rPr>
+            </w:pPr>
+            <w:r>
+              <w:rPr>
+                <w:b/>
+              </w:rPr>
+              <w:t>M</w:t>
+            </w:r>
+          </w:p>
         </w:tc>
       </w:tr>
       <w:tr>
         <w:tc>
           <w:tcPr>
-            <w:tcW w:w="675" w:type="dxa"/>
-          </w:tcPr>
-          <w:p>
-            <w:pPr>
-              <w:rPr>
-                <w:b/>
-              </w:rPr>
-            </w:pPr>
-            <w:r>
-              <w:rPr>
-                <w:b/>
-              </w:rPr>
-              <w:t>R6</w:t>
-            </w:r>
-          </w:p>
-        </w:tc>
-        <w:tc>
-          <w:tcPr>
-            <w:tcW w:w="6379" w:type="dxa"/>
-          </w:tcPr>
-          <w:p>
-            <w:pPr>
-              <w:rPr>
-                <w:b/>
-              </w:rPr>
-            </w:pPr>
-          </w:p>
-        </w:tc>
-        <w:tc>
-          <w:tcPr>
-            <w:tcW w:w="1843" w:type="dxa"/>
-          </w:tcPr>
-          <w:p>
-            <w:pPr>
-              <w:pStyle w:val="Paragrafoelenco"/>
-              <w:numPr>
-                <w:ilvl w:val="0"/>
-                <w:numId w:val="7"/>
-              </w:numPr>
-              <w:rPr>
-                <w:b/>
-              </w:rPr>
-            </w:pPr>
-          </w:p>
-        </w:tc>
-        <w:tc>
-          <w:tcPr>
-            <w:tcW w:w="881" w:type="dxa"/>
-          </w:tcPr>
-          <w:p>
-            <w:pPr>
-              <w:rPr>
-                <w:b/>
-              </w:rPr>
-            </w:pPr>
+            <w:tcW w:w="726" w:type="dxa"/>
+          </w:tcPr>
+          <w:p>
+            <w:r>
+              <w:t>R4.1</w:t>
+            </w:r>
+          </w:p>
+        </w:tc>
+        <w:tc>
+          <w:tcPr>
+            <w:tcW w:w="5755" w:type="dxa"/>
+          </w:tcPr>
+          <w:p>
+            <w:r>
+              <w:t>Il sistema dovrà consentire agli amministratori di sistema di configurare la durata fissa/variabile dei time slot.</w:t>
+            </w:r>
+          </w:p>
+        </w:tc>
+        <w:tc>
+          <w:tcPr>
+            <w:tcW w:w="2285" w:type="dxa"/>
+          </w:tcPr>
+          <w:p>
+            <w:pPr>
+              <w:pStyle w:val="Paragrafoelenco"/>
+              <w:numPr>
+                <w:ilvl w:val="0"/>
+                <w:numId w:val="7"/>
+              </w:numPr>
+            </w:pPr>
+            <w:r>
+              <w:t>Funzionale</w:t>
+            </w:r>
+          </w:p>
+          <w:p>
+            <w:pPr>
+              <w:pStyle w:val="Paragrafoelenco"/>
+              <w:numPr>
+                <w:ilvl w:val="0"/>
+                <w:numId w:val="7"/>
+              </w:numPr>
+            </w:pPr>
+            <w:r>
+              <w:t>UI</w:t>
+            </w:r>
+          </w:p>
+          <w:p>
+            <w:pPr>
+              <w:pStyle w:val="Paragrafoelenco"/>
+              <w:numPr>
+                <w:ilvl w:val="0"/>
+                <w:numId w:val="7"/>
+              </w:numPr>
+            </w:pPr>
+            <w:r>
+              <w:t>Amministrazione</w:t>
+            </w:r>
+          </w:p>
+        </w:tc>
+        <w:tc>
+          <w:tcPr>
+            <w:tcW w:w="1088" w:type="dxa"/>
+          </w:tcPr>
+          <w:p>
+            <w:r>
+              <w:t>M</w:t>
+            </w:r>
           </w:p>
         </w:tc>
       </w:tr>
       <w:tr>
         <w:tc>
           <w:tcPr>
-            <w:tcW w:w="675" w:type="dxa"/>
-          </w:tcPr>
-          <w:p>
-            <w:r>
-              <w:t>R6.1</w:t>
-            </w:r>
-          </w:p>
-        </w:tc>
-        <w:tc>
-          <w:tcPr>
-            <w:tcW w:w="6379" w:type="dxa"/>
-          </w:tcPr>
-          <w:p/>
-        </w:tc>
-        <w:tc>
-          <w:tcPr>
-            <w:tcW w:w="1843" w:type="dxa"/>
-          </w:tcPr>
-          <w:p>
-            <w:pPr>
-              <w:pStyle w:val="Paragrafoelenco"/>
-              <w:numPr>
-                <w:ilvl w:val="0"/>
-                <w:numId w:val="7"/>
-              </w:numPr>
-            </w:pPr>
-          </w:p>
-        </w:tc>
-        <w:tc>
-          <w:tcPr>
-            <w:tcW w:w="881" w:type="dxa"/>
-          </w:tcPr>
-          <w:p/>
+            <w:tcW w:w="726" w:type="dxa"/>
+          </w:tcPr>
+          <w:p>
+            <w:r>
+              <w:t>R4.2</w:t>
+            </w:r>
+          </w:p>
+        </w:tc>
+        <w:tc>
+          <w:tcPr>
+            <w:tcW w:w="5755" w:type="dxa"/>
+          </w:tcPr>
+          <w:p>
+            <w:r>
+              <w:t>Il sistema dovrà consentire agli amministratori di sistema</w:t>
+            </w:r>
+            <w:r>
+              <w:t xml:space="preserve"> di configurare il numero massimo di offerte contemporanee effettuabili da un utente.</w:t>
+            </w:r>
+          </w:p>
+        </w:tc>
+        <w:tc>
+          <w:tcPr>
+            <w:tcW w:w="2285" w:type="dxa"/>
+          </w:tcPr>
+          <w:p>
+            <w:pPr>
+              <w:pStyle w:val="Paragrafoelenco"/>
+              <w:numPr>
+                <w:ilvl w:val="0"/>
+                <w:numId w:val="7"/>
+              </w:numPr>
+            </w:pPr>
+            <w:r>
+              <w:t>Funzionale</w:t>
+            </w:r>
+          </w:p>
+          <w:p>
+            <w:pPr>
+              <w:pStyle w:val="Paragrafoelenco"/>
+              <w:numPr>
+                <w:ilvl w:val="0"/>
+                <w:numId w:val="7"/>
+              </w:numPr>
+            </w:pPr>
+            <w:r>
+              <w:t>UI</w:t>
+            </w:r>
+          </w:p>
+          <w:p>
+            <w:pPr>
+              <w:pStyle w:val="Paragrafoelenco"/>
+              <w:numPr>
+                <w:ilvl w:val="0"/>
+                <w:numId w:val="7"/>
+              </w:numPr>
+            </w:pPr>
+            <w:r>
+              <w:t>Amministrazione</w:t>
+            </w:r>
+          </w:p>
+        </w:tc>
+        <w:tc>
+          <w:tcPr>
+            <w:tcW w:w="1088" w:type="dxa"/>
+          </w:tcPr>
+          <w:p>
+            <w:r>
+              <w:t>M</w:t>
+            </w:r>
+          </w:p>
         </w:tc>
       </w:tr>
       <w:tr>
         <w:tc>
           <w:tcPr>
-            <w:tcW w:w="675" w:type="dxa"/>
-          </w:tcPr>
-          <w:p>
-            <w:pPr>
-              <w:rPr>
-                <w:b/>
-              </w:rPr>
-            </w:pPr>
-            <w:r>
-              <w:rPr>
-                <w:b/>
-              </w:rPr>
-              <w:t>R7</w:t>
-            </w:r>
-          </w:p>
-        </w:tc>
-        <w:tc>
-          <w:tcPr>
-            <w:tcW w:w="6379" w:type="dxa"/>
-          </w:tcPr>
-          <w:p>
-            <w:pPr>
-              <w:rPr>
-                <w:b/>
-              </w:rPr>
-            </w:pPr>
-          </w:p>
-        </w:tc>
-        <w:tc>
-          <w:tcPr>
-            <w:tcW w:w="1843" w:type="dxa"/>
-          </w:tcPr>
-          <w:p>
-            <w:pPr>
-              <w:pStyle w:val="Paragrafoelenco"/>
-              <w:numPr>
-                <w:ilvl w:val="0"/>
-                <w:numId w:val="7"/>
-              </w:numPr>
-              <w:rPr>
-                <w:b/>
-              </w:rPr>
-            </w:pPr>
-          </w:p>
-        </w:tc>
-        <w:tc>
-          <w:tcPr>
-            <w:tcW w:w="881" w:type="dxa"/>
-          </w:tcPr>
-          <w:p>
-            <w:pPr>
-              <w:rPr>
-                <w:b/>
-              </w:rPr>
-            </w:pPr>
+            <w:tcW w:w="726" w:type="dxa"/>
+          </w:tcPr>
+          <w:p>
+            <w:r>
+              <w:lastRenderedPageBreak/>
+              <w:t>R4.3</w:t>
+            </w:r>
+          </w:p>
+        </w:tc>
+        <w:tc>
+          <w:tcPr>
+            <w:tcW w:w="5755" w:type="dxa"/>
+          </w:tcPr>
+          <w:p>
+            <w:r>
+              <w:t>Il sistema dovrà consentire agli amministratori di sistema</w:t>
+            </w:r>
+            <w:r>
+              <w:t xml:space="preserve"> di configurare il numero massimo di time slot.</w:t>
+            </w:r>
+          </w:p>
+        </w:tc>
+        <w:tc>
+          <w:tcPr>
+            <w:tcW w:w="2285" w:type="dxa"/>
+          </w:tcPr>
+          <w:p>
+            <w:pPr>
+              <w:pStyle w:val="Paragrafoelenco"/>
+              <w:numPr>
+                <w:ilvl w:val="0"/>
+                <w:numId w:val="7"/>
+              </w:numPr>
+            </w:pPr>
+            <w:r>
+              <w:t>Funzionale</w:t>
+            </w:r>
+          </w:p>
+          <w:p>
+            <w:pPr>
+              <w:pStyle w:val="Paragrafoelenco"/>
+              <w:numPr>
+                <w:ilvl w:val="0"/>
+                <w:numId w:val="7"/>
+              </w:numPr>
+            </w:pPr>
+            <w:r>
+              <w:t>UI</w:t>
+            </w:r>
+          </w:p>
+          <w:p>
+            <w:pPr>
+              <w:pStyle w:val="Paragrafoelenco"/>
+              <w:numPr>
+                <w:ilvl w:val="0"/>
+                <w:numId w:val="7"/>
+              </w:numPr>
+            </w:pPr>
+            <w:r>
+              <w:t>Amministrazione</w:t>
+            </w:r>
+          </w:p>
+        </w:tc>
+        <w:tc>
+          <w:tcPr>
+            <w:tcW w:w="1088" w:type="dxa"/>
+          </w:tcPr>
+          <w:p>
+            <w:r>
+              <w:t>M</w:t>
+            </w:r>
           </w:p>
         </w:tc>
       </w:tr>
       <w:tr>
         <w:tc>
           <w:tcPr>
-            <w:tcW w:w="675" w:type="dxa"/>
+            <w:tcW w:w="726" w:type="dxa"/>
+          </w:tcPr>
+          <w:p>
+            <w:r>
+              <w:t>R4.4</w:t>
+            </w:r>
+          </w:p>
+        </w:tc>
+        <w:tc>
+          <w:tcPr>
+            <w:tcW w:w="5755" w:type="dxa"/>
+          </w:tcPr>
+          <w:p>
+            <w:r>
+              <w:t>Il sistema dovrà consentire agli amministratori di sistema</w:t>
+            </w:r>
+            <w:r>
+              <w:t xml:space="preserve"> di configurare la percentuale della penale in caso di rinuncia agli acquisti.</w:t>
+            </w:r>
+          </w:p>
+        </w:tc>
+        <w:tc>
+          <w:tcPr>
+            <w:tcW w:w="2285" w:type="dxa"/>
+          </w:tcPr>
+          <w:p>
+            <w:pPr>
+              <w:pStyle w:val="Paragrafoelenco"/>
+              <w:numPr>
+                <w:ilvl w:val="0"/>
+                <w:numId w:val="7"/>
+              </w:numPr>
+            </w:pPr>
+            <w:r>
+              <w:t>Funzionale</w:t>
+            </w:r>
+          </w:p>
+          <w:p>
+            <w:pPr>
+              <w:pStyle w:val="Paragrafoelenco"/>
+              <w:numPr>
+                <w:ilvl w:val="0"/>
+                <w:numId w:val="7"/>
+              </w:numPr>
+            </w:pPr>
+            <w:r>
+              <w:t>UI</w:t>
+            </w:r>
+          </w:p>
+          <w:p>
+            <w:pPr>
+              <w:pStyle w:val="Paragrafoelenco"/>
+              <w:numPr>
+                <w:ilvl w:val="0"/>
+                <w:numId w:val="7"/>
+              </w:numPr>
+            </w:pPr>
+            <w:r>
+              <w:t>Amministrazione</w:t>
+            </w:r>
+          </w:p>
+        </w:tc>
+        <w:tc>
+          <w:tcPr>
+            <w:tcW w:w="1088" w:type="dxa"/>
+          </w:tcPr>
+          <w:p>
+            <w:r>
+              <w:t>M</w:t>
+            </w:r>
+          </w:p>
+        </w:tc>
+      </w:tr>
+      <w:tr>
+        <w:tc>
+          <w:tcPr>
+            <w:tcW w:w="726" w:type="dxa"/>
+          </w:tcPr>
+          <w:p>
+            <w:pPr>
+              <w:rPr>
+                <w:b/>
+              </w:rPr>
+            </w:pPr>
+            <w:r>
+              <w:rPr>
+                <w:b/>
+              </w:rPr>
+              <w:t>R5</w:t>
+            </w:r>
+          </w:p>
+        </w:tc>
+        <w:tc>
+          <w:tcPr>
+            <w:tcW w:w="5755" w:type="dxa"/>
+          </w:tcPr>
+          <w:p>
+            <w:pPr>
+              <w:rPr>
+                <w:b/>
+              </w:rPr>
+            </w:pPr>
+            <w:r>
+              <w:rPr>
+                <w:b/>
+              </w:rPr>
+              <w:t>Il sistema dovrà consentire agli amministratori di sistema</w:t>
+            </w:r>
+            <w:r>
+              <w:rPr>
+                <w:b/>
+              </w:rPr>
+              <w:t xml:space="preserve"> di aver accesso a tutte le transazioni avvenute, al fine di redigere rendiconti periodici.</w:t>
+            </w:r>
+          </w:p>
+        </w:tc>
+        <w:tc>
+          <w:tcPr>
+            <w:tcW w:w="2285" w:type="dxa"/>
+          </w:tcPr>
+          <w:p>
+            <w:pPr>
+              <w:pStyle w:val="Paragrafoelenco"/>
+              <w:numPr>
+                <w:ilvl w:val="0"/>
+                <w:numId w:val="7"/>
+              </w:numPr>
+              <w:rPr>
+                <w:b/>
+              </w:rPr>
+            </w:pPr>
+            <w:r>
+              <w:rPr>
+                <w:b/>
+              </w:rPr>
+              <w:t>Funzionale</w:t>
+            </w:r>
+          </w:p>
+          <w:p>
+            <w:pPr>
+              <w:pStyle w:val="Paragrafoelenco"/>
+              <w:numPr>
+                <w:ilvl w:val="0"/>
+                <w:numId w:val="7"/>
+              </w:numPr>
+              <w:rPr>
+                <w:b/>
+              </w:rPr>
+            </w:pPr>
+            <w:r>
+              <w:rPr>
+                <w:b/>
+              </w:rPr>
+              <w:t>UI</w:t>
+            </w:r>
+          </w:p>
+          <w:p>
+            <w:pPr>
+              <w:pStyle w:val="Paragrafoelenco"/>
+              <w:numPr>
+                <w:ilvl w:val="0"/>
+                <w:numId w:val="7"/>
+              </w:numPr>
+              <w:rPr>
+                <w:b/>
+              </w:rPr>
+            </w:pPr>
+            <w:r>
+              <w:rPr>
+                <w:b/>
+              </w:rPr>
+              <w:t>Amministrazione</w:t>
+            </w:r>
+          </w:p>
+        </w:tc>
+        <w:tc>
+          <w:tcPr>
+            <w:tcW w:w="1088" w:type="dxa"/>
+          </w:tcPr>
+          <w:p>
+            <w:pPr>
+              <w:rPr>
+                <w:b/>
+              </w:rPr>
+            </w:pPr>
+            <w:r>
+              <w:rPr>
+                <w:b/>
+              </w:rPr>
+              <w:t>M</w:t>
+            </w:r>
+          </w:p>
+        </w:tc>
+      </w:tr>
+      <w:tr>
+        <w:tc>
+          <w:tcPr>
+            <w:tcW w:w="726" w:type="dxa"/>
+          </w:tcPr>
+          <w:p>
+            <w:r>
+              <w:t>R5</w:t>
+            </w:r>
+            <w:r>
+              <w:t>.1</w:t>
+            </w:r>
+          </w:p>
+        </w:tc>
+        <w:tc>
+          <w:tcPr>
+            <w:tcW w:w="5755" w:type="dxa"/>
+          </w:tcPr>
+          <w:p>
+            <w:r>
+              <w:t>Il sistema dovrà consentire agli amministratori di sistema di osservare la situazione crediti spesi.</w:t>
+            </w:r>
+          </w:p>
+        </w:tc>
+        <w:tc>
+          <w:tcPr>
+            <w:tcW w:w="2285" w:type="dxa"/>
+          </w:tcPr>
+          <w:p>
+            <w:pPr>
+              <w:pStyle w:val="Paragrafoelenco"/>
+              <w:numPr>
+                <w:ilvl w:val="0"/>
+                <w:numId w:val="7"/>
+              </w:numPr>
+            </w:pPr>
+            <w:r>
+              <w:t>Funzionale</w:t>
+            </w:r>
+          </w:p>
+          <w:p>
+            <w:pPr>
+              <w:pStyle w:val="Paragrafoelenco"/>
+              <w:numPr>
+                <w:ilvl w:val="0"/>
+                <w:numId w:val="7"/>
+              </w:numPr>
+            </w:pPr>
+            <w:r>
+              <w:t>UI</w:t>
+            </w:r>
+          </w:p>
+          <w:p>
+            <w:pPr>
+              <w:pStyle w:val="Paragrafoelenco"/>
+              <w:numPr>
+                <w:ilvl w:val="0"/>
+                <w:numId w:val="7"/>
+              </w:numPr>
+            </w:pPr>
+            <w:r>
+              <w:t>Amministrazione</w:t>
+            </w:r>
+          </w:p>
+        </w:tc>
+        <w:tc>
+          <w:tcPr>
+            <w:tcW w:w="1088" w:type="dxa"/>
+          </w:tcPr>
+          <w:p>
+            <w:r>
+              <w:t>M</w:t>
+            </w:r>
+          </w:p>
+        </w:tc>
+      </w:tr>
+      <w:tr>
+        <w:tc>
+          <w:tcPr>
+            <w:tcW w:w="726" w:type="dxa"/>
+          </w:tcPr>
+          <w:p>
+            <w:pPr>
+              <w:rPr>
+                <w:b/>
+              </w:rPr>
+            </w:pPr>
+            <w:r>
+              <w:rPr>
+                <w:b/>
+              </w:rPr>
+              <w:t>R6</w:t>
+            </w:r>
+          </w:p>
+        </w:tc>
+        <w:tc>
+          <w:tcPr>
+            <w:tcW w:w="5755" w:type="dxa"/>
+          </w:tcPr>
+          <w:p>
+            <w:pPr>
+              <w:rPr>
+                <w:b/>
+              </w:rPr>
+            </w:pPr>
+            <w:r>
+              <w:rPr>
+                <w:b/>
+              </w:rPr>
+              <w:t>Il sistema dovrà gestire gli avvisi.</w:t>
+            </w:r>
+          </w:p>
+        </w:tc>
+        <w:tc>
+          <w:tcPr>
+            <w:tcW w:w="2285" w:type="dxa"/>
+          </w:tcPr>
+          <w:p>
+            <w:pPr>
+              <w:pStyle w:val="Paragrafoelenco"/>
+              <w:numPr>
+                <w:ilvl w:val="0"/>
+                <w:numId w:val="7"/>
+              </w:numPr>
+              <w:rPr>
+                <w:b/>
+              </w:rPr>
+            </w:pPr>
+            <w:r>
+              <w:rPr>
+                <w:b/>
+              </w:rPr>
+              <w:t>Funzionale</w:t>
+            </w:r>
+          </w:p>
+          <w:p>
+            <w:pPr>
+              <w:pStyle w:val="Paragrafoelenco"/>
+              <w:numPr>
+                <w:ilvl w:val="0"/>
+                <w:numId w:val="7"/>
+              </w:numPr>
+              <w:rPr>
+                <w:b/>
+              </w:rPr>
+            </w:pPr>
+            <w:r>
+              <w:rPr>
+                <w:b/>
+              </w:rPr>
+              <w:t>Notifiche</w:t>
+            </w:r>
+          </w:p>
+        </w:tc>
+        <w:tc>
+          <w:tcPr>
+            <w:tcW w:w="1088" w:type="dxa"/>
+          </w:tcPr>
+          <w:p>
+            <w:pPr>
+              <w:rPr>
+                <w:b/>
+              </w:rPr>
+            </w:pPr>
+            <w:r>
+              <w:rPr>
+                <w:b/>
+              </w:rPr>
+              <w:t>M</w:t>
+            </w:r>
+          </w:p>
+        </w:tc>
+      </w:tr>
+      <w:tr>
+        <w:tc>
+          <w:tcPr>
+            <w:tcW w:w="726" w:type="dxa"/>
+          </w:tcPr>
+          <w:p>
+            <w:r>
+              <w:t>R6.1</w:t>
+            </w:r>
+          </w:p>
+        </w:tc>
+        <w:tc>
+          <w:tcPr>
+            <w:tcW w:w="5755" w:type="dxa"/>
+          </w:tcPr>
+          <w:p>
+            <w:r>
+              <w:t>Il sistema dovrà consentire agli utenti di ricevere avvisi relativi ad eventi nei processi d’asta in corso.</w:t>
+            </w:r>
+          </w:p>
+        </w:tc>
+        <w:tc>
+          <w:tcPr>
+            <w:tcW w:w="2285" w:type="dxa"/>
+          </w:tcPr>
+          <w:p>
+            <w:pPr>
+              <w:pStyle w:val="Paragrafoelenco"/>
+              <w:numPr>
+                <w:ilvl w:val="0"/>
+                <w:numId w:val="7"/>
+              </w:numPr>
+            </w:pPr>
+            <w:r>
+              <w:t>Funzionale</w:t>
+            </w:r>
+          </w:p>
+          <w:p>
+            <w:pPr>
+              <w:pStyle w:val="Paragrafoelenco"/>
+              <w:numPr>
+                <w:ilvl w:val="0"/>
+                <w:numId w:val="7"/>
+              </w:numPr>
+            </w:pPr>
+            <w:r>
+              <w:t>Notifiche</w:t>
+            </w:r>
+          </w:p>
+        </w:tc>
+        <w:tc>
+          <w:tcPr>
+            <w:tcW w:w="1088" w:type="dxa"/>
+          </w:tcPr>
+          <w:p>
+            <w:r>
+              <w:t>M</w:t>
+            </w:r>
+          </w:p>
+        </w:tc>
+      </w:tr>
+      <w:tr>
+        <w:tc>
+          <w:tcPr>
+            <w:tcW w:w="726" w:type="dxa"/>
+          </w:tcPr>
+          <w:p>
+            <w:r>
+              <w:t>R6.2</w:t>
+            </w:r>
+          </w:p>
+        </w:tc>
+        <w:tc>
+          <w:tcPr>
+            <w:tcW w:w="5755" w:type="dxa"/>
+          </w:tcPr>
+          <w:p>
+            <w:r>
+              <w:t>Il sistema dovrà consentire agli utenti</w:t>
+            </w:r>
+            <w:r>
+              <w:t xml:space="preserve"> di visualizzare gli avvisi nello spazio utente internamente all’applicazione.</w:t>
+            </w:r>
+          </w:p>
+        </w:tc>
+        <w:tc>
+          <w:tcPr>
+            <w:tcW w:w="2285" w:type="dxa"/>
+          </w:tcPr>
+          <w:p>
+            <w:pPr>
+              <w:pStyle w:val="Paragrafoelenco"/>
+              <w:numPr>
+                <w:ilvl w:val="0"/>
+                <w:numId w:val="7"/>
+              </w:numPr>
+            </w:pPr>
+            <w:r>
+              <w:t>Funzionale</w:t>
+            </w:r>
+          </w:p>
+          <w:p>
+            <w:pPr>
+              <w:pStyle w:val="Paragrafoelenco"/>
+              <w:numPr>
+                <w:ilvl w:val="0"/>
+                <w:numId w:val="7"/>
+              </w:numPr>
+            </w:pPr>
+            <w:r>
+              <w:t>UI</w:t>
+            </w:r>
+          </w:p>
+          <w:p>
+            <w:pPr>
+              <w:pStyle w:val="Paragrafoelenco"/>
+              <w:numPr>
+                <w:ilvl w:val="0"/>
+                <w:numId w:val="7"/>
+              </w:numPr>
+            </w:pPr>
+            <w:r>
+              <w:t>Notifiche</w:t>
+            </w:r>
+          </w:p>
+        </w:tc>
+        <w:tc>
+          <w:tcPr>
+            <w:tcW w:w="1088" w:type="dxa"/>
+          </w:tcPr>
+          <w:p>
+            <w:r>
+              <w:t>M</w:t>
+            </w:r>
+          </w:p>
+        </w:tc>
+      </w:tr>
+      <w:tr>
+        <w:tc>
+          <w:tcPr>
+            <w:tcW w:w="726" w:type="dxa"/>
+          </w:tcPr>
+          <w:p>
+            <w:r>
+              <w:t>R6.3</w:t>
+            </w:r>
+          </w:p>
+        </w:tc>
+        <w:tc>
+          <w:tcPr>
+            <w:tcW w:w="5755" w:type="dxa"/>
+          </w:tcPr>
+          <w:p>
+            <w:r>
+              <w:t>Il sistema dovrà consentire agli utenti</w:t>
+            </w:r>
+            <w:r>
+              <w:t xml:space="preserve"> di abilitare la notifica via email/SMS degli avvisi (con relativi </w:t>
+            </w:r>
+            <w:proofErr w:type="spellStart"/>
+            <w:r>
+              <w:t>template</w:t>
+            </w:r>
+            <w:proofErr w:type="spellEnd"/>
+            <w:r>
+              <w:t xml:space="preserve"> configurabili)</w:t>
+            </w:r>
+          </w:p>
+        </w:tc>
+        <w:tc>
+          <w:tcPr>
+            <w:tcW w:w="2285" w:type="dxa"/>
+          </w:tcPr>
+          <w:p>
+            <w:pPr>
+              <w:pStyle w:val="Paragrafoelenco"/>
+              <w:numPr>
+                <w:ilvl w:val="0"/>
+                <w:numId w:val="7"/>
+              </w:numPr>
+            </w:pPr>
+            <w:r>
+              <w:t>Funzionale</w:t>
+            </w:r>
+          </w:p>
+          <w:p>
+            <w:pPr>
+              <w:pStyle w:val="Paragrafoelenco"/>
+              <w:numPr>
+                <w:ilvl w:val="0"/>
+                <w:numId w:val="7"/>
+              </w:numPr>
+            </w:pPr>
+            <w:r>
+              <w:t>UI</w:t>
+            </w:r>
+          </w:p>
+          <w:p>
+            <w:pPr>
+              <w:pStyle w:val="Paragrafoelenco"/>
+              <w:numPr>
+                <w:ilvl w:val="0"/>
+                <w:numId w:val="7"/>
+              </w:numPr>
+            </w:pPr>
+            <w:r>
+              <w:t>Notifiche</w:t>
+            </w:r>
+          </w:p>
+        </w:tc>
+        <w:tc>
+          <w:tcPr>
+            <w:tcW w:w="1088" w:type="dxa"/>
+          </w:tcPr>
+          <w:p>
+            <w:r>
+              <w:t>M</w:t>
+            </w:r>
+          </w:p>
+        </w:tc>
+      </w:tr>
+      <w:tr>
+        <w:tc>
+          <w:tcPr>
+            <w:tcW w:w="726" w:type="dxa"/>
+          </w:tcPr>
+          <w:p>
+            <w:pPr>
+              <w:rPr>
+                <w:b/>
+              </w:rPr>
+            </w:pPr>
+            <w:r>
+              <w:rPr>
+                <w:b/>
+              </w:rPr>
+              <w:t>R7</w:t>
+            </w:r>
+          </w:p>
+        </w:tc>
+        <w:tc>
+          <w:tcPr>
+            <w:tcW w:w="5755" w:type="dxa"/>
+          </w:tcPr>
+          <w:p>
+            <w:pPr>
+              <w:rPr>
+                <w:b/>
+              </w:rPr>
+            </w:pPr>
+            <w:r>
+              <w:rPr>
+                <w:b/>
+              </w:rPr>
+              <w:t>Il sistema dovrà supportare le ricerche fra gli oggetti d’asta.</w:t>
+            </w:r>
+          </w:p>
+        </w:tc>
+        <w:tc>
+          <w:tcPr>
+            <w:tcW w:w="2285" w:type="dxa"/>
+          </w:tcPr>
+          <w:p>
+            <w:pPr>
+              <w:pStyle w:val="Paragrafoelenco"/>
+              <w:numPr>
+                <w:ilvl w:val="0"/>
+                <w:numId w:val="7"/>
+              </w:numPr>
+              <w:rPr>
+                <w:b/>
+              </w:rPr>
+            </w:pPr>
+            <w:r>
+              <w:rPr>
+                <w:b/>
+              </w:rPr>
+              <w:t>Funzionale</w:t>
+            </w:r>
+          </w:p>
+          <w:p>
+            <w:pPr>
+              <w:pStyle w:val="Paragrafoelenco"/>
+              <w:numPr>
+                <w:ilvl w:val="0"/>
+                <w:numId w:val="7"/>
+              </w:numPr>
+              <w:rPr>
+                <w:b/>
+              </w:rPr>
+            </w:pPr>
+            <w:r>
+              <w:rPr>
+                <w:b/>
+              </w:rPr>
+              <w:t>UI</w:t>
+            </w:r>
+          </w:p>
+          <w:p>
+            <w:pPr>
+              <w:pStyle w:val="Paragrafoelenco"/>
+              <w:numPr>
+                <w:ilvl w:val="0"/>
+                <w:numId w:val="7"/>
+              </w:numPr>
+              <w:rPr>
+                <w:b/>
+              </w:rPr>
+            </w:pPr>
+            <w:r>
+              <w:rPr>
+                <w:b/>
+              </w:rPr>
+              <w:t>Aste</w:t>
+            </w:r>
+          </w:p>
+          <w:p>
+            <w:pPr>
+              <w:pStyle w:val="Paragrafoelenco"/>
+              <w:numPr>
+                <w:ilvl w:val="0"/>
+                <w:numId w:val="7"/>
+              </w:numPr>
+              <w:rPr>
+                <w:b/>
+              </w:rPr>
+            </w:pPr>
+            <w:r>
+              <w:rPr>
+                <w:b/>
+              </w:rPr>
+              <w:t>Oggetti</w:t>
+            </w:r>
+          </w:p>
+        </w:tc>
+        <w:tc>
+          <w:tcPr>
+            <w:tcW w:w="1088" w:type="dxa"/>
+          </w:tcPr>
+          <w:p>
+            <w:pPr>
+              <w:rPr>
+                <w:b/>
+              </w:rPr>
+            </w:pPr>
+            <w:r>
+              <w:rPr>
+                <w:b/>
+              </w:rPr>
+              <w:t>M</w:t>
+            </w:r>
+          </w:p>
+        </w:tc>
+      </w:tr>
+      <w:tr>
+        <w:tc>
+          <w:tcPr>
+            <w:tcW w:w="726" w:type="dxa"/>
           </w:tcPr>
           <w:p>
             <w:r>
@@ -2529,29 +3582,328 @@
         </w:tc>
         <w:tc>
           <w:tcPr>
-            <w:tcW w:w="6379" w:type="dxa"/>
-          </w:tcPr>
-          <w:p/>
-        </w:tc>
-        <w:tc>
-          <w:tcPr>
-            <w:tcW w:w="1843" w:type="dxa"/>
-          </w:tcPr>
-          <w:p>
-            <w:pPr>
-              <w:pStyle w:val="Paragrafoelenco"/>
-              <w:numPr>
-                <w:ilvl w:val="0"/>
-                <w:numId w:val="7"/>
-              </w:numPr>
-            </w:pPr>
-          </w:p>
-        </w:tc>
-        <w:tc>
-          <w:tcPr>
-            <w:tcW w:w="881" w:type="dxa"/>
-          </w:tcPr>
-          <w:p/>
+            <w:tcW w:w="5755" w:type="dxa"/>
+          </w:tcPr>
+          <w:p>
+            <w:r>
+              <w:t>Il sistema dovrà consentire agli utenti di filtrare le ricerche fra gli oggetti d’asta in base alla descrizione degli oggetti, al loro stato nei processi d’asta e al tempo di durata delle relative aste.</w:t>
+            </w:r>
+          </w:p>
+        </w:tc>
+        <w:tc>
+          <w:tcPr>
+            <w:tcW w:w="2285" w:type="dxa"/>
+          </w:tcPr>
+          <w:p>
+            <w:pPr>
+              <w:pStyle w:val="Paragrafoelenco"/>
+              <w:numPr>
+                <w:ilvl w:val="0"/>
+                <w:numId w:val="7"/>
+              </w:numPr>
+            </w:pPr>
+            <w:r>
+              <w:t>Funzionale</w:t>
+            </w:r>
+          </w:p>
+          <w:p>
+            <w:pPr>
+              <w:pStyle w:val="Paragrafoelenco"/>
+              <w:numPr>
+                <w:ilvl w:val="0"/>
+                <w:numId w:val="7"/>
+              </w:numPr>
+            </w:pPr>
+            <w:r>
+              <w:t>UI</w:t>
+            </w:r>
+          </w:p>
+          <w:p>
+            <w:pPr>
+              <w:pStyle w:val="Paragrafoelenco"/>
+              <w:numPr>
+                <w:ilvl w:val="0"/>
+                <w:numId w:val="7"/>
+              </w:numPr>
+            </w:pPr>
+            <w:r>
+              <w:t>Aste</w:t>
+            </w:r>
+          </w:p>
+          <w:p>
+            <w:pPr>
+              <w:pStyle w:val="Paragrafoelenco"/>
+              <w:numPr>
+                <w:ilvl w:val="0"/>
+                <w:numId w:val="7"/>
+              </w:numPr>
+            </w:pPr>
+            <w:r>
+              <w:t>Oggetti</w:t>
+            </w:r>
+          </w:p>
+        </w:tc>
+        <w:tc>
+          <w:tcPr>
+            <w:tcW w:w="1088" w:type="dxa"/>
+          </w:tcPr>
+          <w:p>
+            <w:r>
+              <w:t>M</w:t>
+            </w:r>
+          </w:p>
+        </w:tc>
+      </w:tr>
+      <w:tr>
+        <w:tc>
+          <w:tcPr>
+            <w:tcW w:w="726" w:type="dxa"/>
+          </w:tcPr>
+          <w:p>
+            <w:pPr>
+              <w:rPr>
+                <w:b/>
+              </w:rPr>
+            </w:pPr>
+            <w:r>
+              <w:rPr>
+                <w:b/>
+              </w:rPr>
+              <w:t>R8</w:t>
+            </w:r>
+          </w:p>
+        </w:tc>
+        <w:tc>
+          <w:tcPr>
+            <w:tcW w:w="5755" w:type="dxa"/>
+          </w:tcPr>
+          <w:p>
+            <w:pPr>
+              <w:rPr>
+                <w:b/>
+              </w:rPr>
+            </w:pPr>
+            <w:r>
+              <w:rPr>
+                <w:b/>
+              </w:rPr>
+              <w:t xml:space="preserve">Il sistema </w:t>
+            </w:r>
+            <w:r>
+              <w:rPr>
+                <w:b/>
+              </w:rPr>
+              <w:t>dovrà supportare le statistiche.</w:t>
+            </w:r>
+          </w:p>
+        </w:tc>
+        <w:tc>
+          <w:tcPr>
+            <w:tcW w:w="2285" w:type="dxa"/>
+          </w:tcPr>
+          <w:p>
+            <w:pPr>
+              <w:pStyle w:val="Paragrafoelenco"/>
+              <w:numPr>
+                <w:ilvl w:val="0"/>
+                <w:numId w:val="7"/>
+              </w:numPr>
+              <w:rPr>
+                <w:b/>
+              </w:rPr>
+            </w:pPr>
+            <w:r>
+              <w:rPr>
+                <w:b/>
+              </w:rPr>
+              <w:t>Funzionale</w:t>
+            </w:r>
+          </w:p>
+          <w:p>
+            <w:pPr>
+              <w:pStyle w:val="Paragrafoelenco"/>
+              <w:numPr>
+                <w:ilvl w:val="0"/>
+                <w:numId w:val="7"/>
+              </w:numPr>
+              <w:rPr>
+                <w:b/>
+              </w:rPr>
+            </w:pPr>
+            <w:r>
+              <w:rPr>
+                <w:b/>
+              </w:rPr>
+              <w:t>Amministrazione</w:t>
+            </w:r>
+          </w:p>
+        </w:tc>
+        <w:tc>
+          <w:tcPr>
+            <w:tcW w:w="1088" w:type="dxa"/>
+          </w:tcPr>
+          <w:p>
+            <w:pPr>
+              <w:rPr>
+                <w:b/>
+              </w:rPr>
+            </w:pPr>
+            <w:r>
+              <w:rPr>
+                <w:b/>
+              </w:rPr>
+              <w:t>M</w:t>
+            </w:r>
+          </w:p>
+        </w:tc>
+      </w:tr>
+      <w:tr>
+        <w:tc>
+          <w:tcPr>
+            <w:tcW w:w="726" w:type="dxa"/>
+          </w:tcPr>
+          <w:p>
+            <w:r>
+              <w:t>R8.1</w:t>
+            </w:r>
+          </w:p>
+        </w:tc>
+        <w:tc>
+          <w:tcPr>
+            <w:tcW w:w="5755" w:type="dxa"/>
+          </w:tcPr>
+          <w:p>
+            <w:r>
+              <w:t>Il sistema dovrà supportare le statistiche sulle aste.</w:t>
+            </w:r>
+          </w:p>
+        </w:tc>
+        <w:tc>
+          <w:tcPr>
+            <w:tcW w:w="2285" w:type="dxa"/>
+          </w:tcPr>
+          <w:p>
+            <w:pPr>
+              <w:pStyle w:val="Paragrafoelenco"/>
+              <w:numPr>
+                <w:ilvl w:val="0"/>
+                <w:numId w:val="7"/>
+              </w:numPr>
+            </w:pPr>
+            <w:r>
+              <w:t>Funzionale</w:t>
+            </w:r>
+          </w:p>
+          <w:p>
+            <w:pPr>
+              <w:pStyle w:val="Paragrafoelenco"/>
+              <w:numPr>
+                <w:ilvl w:val="0"/>
+                <w:numId w:val="7"/>
+              </w:numPr>
+            </w:pPr>
+            <w:r>
+              <w:t>Amministrazione</w:t>
+            </w:r>
+          </w:p>
+          <w:p>
+            <w:pPr>
+              <w:pStyle w:val="Paragrafoelenco"/>
+              <w:numPr>
+                <w:ilvl w:val="0"/>
+                <w:numId w:val="7"/>
+              </w:numPr>
+            </w:pPr>
+            <w:r>
+              <w:t>Aste</w:t>
+            </w:r>
+          </w:p>
+        </w:tc>
+        <w:tc>
+          <w:tcPr>
+            <w:tcW w:w="1088" w:type="dxa"/>
+          </w:tcPr>
+          <w:p>
+            <w:r>
+              <w:t>M</w:t>
+            </w:r>
+          </w:p>
+        </w:tc>
+      </w:tr>
+      <w:tr>
+        <w:tc>
+          <w:tcPr>
+            <w:tcW w:w="726" w:type="dxa"/>
+          </w:tcPr>
+          <w:p>
+            <w:r>
+              <w:t>R8.2</w:t>
+            </w:r>
+          </w:p>
+        </w:tc>
+        <w:tc>
+          <w:tcPr>
+            <w:tcW w:w="5755" w:type="dxa"/>
+          </w:tcPr>
+          <w:p>
+            <w:r>
+              <w:t>Il sistema dovrà s</w:t>
+            </w:r>
+            <w:r>
+              <w:t>upportare le statistiche sugli utenti.</w:t>
+            </w:r>
+          </w:p>
+        </w:tc>
+        <w:tc>
+          <w:tcPr>
+            <w:tcW w:w="2285" w:type="dxa"/>
+          </w:tcPr>
+          <w:p>
+            <w:pPr>
+              <w:pStyle w:val="Paragrafoelenco"/>
+              <w:numPr>
+                <w:ilvl w:val="0"/>
+                <w:numId w:val="7"/>
+              </w:numPr>
+            </w:pPr>
+            <w:r>
+              <w:t>Funzionale</w:t>
+            </w:r>
+          </w:p>
+          <w:p>
+            <w:pPr>
+              <w:pStyle w:val="Paragrafoelenco"/>
+              <w:numPr>
+                <w:ilvl w:val="0"/>
+                <w:numId w:val="7"/>
+              </w:numPr>
+            </w:pPr>
+            <w:r>
+              <w:t>Amministrazione</w:t>
+            </w:r>
+          </w:p>
+          <w:p>
+            <w:pPr>
+              <w:pStyle w:val="Paragrafoelenco"/>
+              <w:numPr>
+                <w:ilvl w:val="0"/>
+                <w:numId w:val="7"/>
+              </w:numPr>
+            </w:pPr>
+            <w:r>
+              <w:t>Utenti</w:t>
+            </w:r>
+          </w:p>
+        </w:tc>
+        <w:tc>
+          <w:tcPr>
+            <w:tcW w:w="1088" w:type="dxa"/>
+          </w:tcPr>
+          <w:p>
+            <w:r>
+              <w:t>M</w:t>
+            </w:r>
+          </w:p>
         </w:tc>
       </w:tr>
     </w:tbl>
@@ -2687,7 +4039,7 @@
               <w:rPr>
                 <w:b/>
               </w:rPr>
-              <w:t>R8</w:t>
+              <w:t>R9</w:t>
             </w:r>
           </w:p>
         </w:tc>
@@ -2788,7 +4140,10 @@
           </w:tcPr>
           <w:p>
             <w:r>
-              <w:t>R8.1</w:t>
+              <w:t>R9</w:t>
+            </w:r>
+            <w:r>
+              <w:t>.1</w:t>
             </w:r>
           </w:p>
         </w:tc>
@@ -2800,8 +4155,6 @@
             <w:r>
               <w:t>Il sistema dovrà essere disponibile 24 ore al giorno e 365 giorni all’anno.</w:t>
             </w:r>
-            <w:bookmarkStart w:id="0" w:name="_GoBack"/>
-            <w:bookmarkEnd w:id="0"/>
           </w:p>
         </w:tc>
         <w:tc>
@@ -2851,7 +4204,10 @@
           </w:tcPr>
           <w:p>
             <w:r>
-              <w:t>R8.2</w:t>
+              <w:t>R9</w:t>
+            </w:r>
+            <w:r>
+              <w:t>.2</w:t>
             </w:r>
           </w:p>
         </w:tc>
@@ -2920,7 +4276,7 @@
               <w:rPr>
                 <w:b/>
               </w:rPr>
-              <w:t>R9</w:t>
+              <w:t>R10</w:t>
             </w:r>
           </w:p>
         </w:tc>
@@ -2979,6 +4335,7 @@
               <w:rPr>
                 <w:b/>
               </w:rPr>
+              <w:lastRenderedPageBreak/>
               <w:t>Prestazioni</w:t>
             </w:r>
           </w:p>
@@ -2997,6 +4354,7 @@
               <w:rPr>
                 <w:b/>
               </w:rPr>
+              <w:lastRenderedPageBreak/>
               <w:t>S</w:t>
             </w:r>
           </w:p>
@@ -3009,7 +4367,11 @@
           </w:tcPr>
           <w:p>
             <w:r>
-              <w:t>R9.1</w:t>
+              <w:lastRenderedPageBreak/>
+              <w:t>R10</w:t>
+            </w:r>
+            <w:r>
+              <w:t>.1</w:t>
             </w:r>
           </w:p>
         </w:tc>
@@ -3070,7 +4432,10 @@
           </w:tcPr>
           <w:p>
             <w:r>
-              <w:t>R9.2</w:t>
+              <w:t>R10</w:t>
+            </w:r>
+            <w:r>
+              <w:t>.2</w:t>
             </w:r>
           </w:p>
         </w:tc>
@@ -3080,11 +4445,7 @@
           </w:tcPr>
           <w:p>
             <w:r>
-              <w:t xml:space="preserve">Il sistema dovrà notificare gli utenti relativamente ad eventi nei processi d’asta in corso entro 5 secondi nel 95% dei casi. Questa tempistica potrebbe non essere sempre </w:t>
-            </w:r>
-            <w:r>
-              <w:lastRenderedPageBreak/>
-              <w:t>raggiungibile dagli utenti a causa della latenza di Internet.</w:t>
+              <w:t>Il sistema dovrà notificare gli utenti relativamente ad eventi nei processi d’asta in corso entro 5 secondi nel 95% dei casi. Questa tempistica potrebbe non essere sempre raggiungibile dagli utenti a causa della latenza di Internet.</w:t>
             </w:r>
           </w:p>
         </w:tc>
@@ -3101,7 +4462,6 @@
               </w:numPr>
             </w:pPr>
             <w:r>
-              <w:lastRenderedPageBreak/>
               <w:t>Non-funzionale</w:t>
             </w:r>
           </w:p>
@@ -3144,8 +4504,7 @@
               <w:rPr>
                 <w:b/>
               </w:rPr>
-              <w:lastRenderedPageBreak/>
-              <w:t>R10</w:t>
+              <w:t>R11</w:t>
             </w:r>
           </w:p>
         </w:tc>
@@ -3234,7 +4593,10 @@
           </w:tcPr>
           <w:p>
             <w:r>
-              <w:t>R10.1</w:t>
+              <w:t>R11</w:t>
+            </w:r>
+            <w:r>
+              <w:t>.1</w:t>
             </w:r>
           </w:p>
         </w:tc>
@@ -3295,7 +4657,10 @@
           </w:tcPr>
           <w:p>
             <w:r>
-              <w:t>R10.2</w:t>
+              <w:t>R11</w:t>
+            </w:r>
+            <w:r>
+              <w:t>.2</w:t>
             </w:r>
           </w:p>
         </w:tc>
@@ -3364,7 +4729,10 @@
           </w:tcPr>
           <w:p>
             <w:r>
-              <w:t>R10.3</w:t>
+              <w:t>R11</w:t>
+            </w:r>
+            <w:r>
+              <w:t>.3</w:t>
             </w:r>
           </w:p>
         </w:tc>
@@ -3433,7 +4801,10 @@
           </w:tcPr>
           <w:p>
             <w:r>
-              <w:t>R10.4</w:t>
+              <w:t>R11</w:t>
+            </w:r>
+            <w:r>
+              <w:t>.4</w:t>
             </w:r>
           </w:p>
         </w:tc>
@@ -3503,7 +4874,7 @@
               <w:rPr>
                 <w:b/>
               </w:rPr>
-              <w:t>R11</w:t>
+              <w:t>R12</w:t>
             </w:r>
           </w:p>
         </w:tc>
@@ -3592,7 +4963,10 @@
           </w:tcPr>
           <w:p>
             <w:r>
-              <w:t>R11.1</w:t>
+              <w:t>R12</w:t>
+            </w:r>
+            <w:r>
+              <w:t>.1</w:t>
             </w:r>
           </w:p>
         </w:tc>
@@ -3659,7 +5033,10 @@
           </w:tcPr>
           <w:p>
             <w:r>
-              <w:t>R11.2</w:t>
+              <w:t>R12</w:t>
+            </w:r>
+            <w:r>
+              <w:t>.2</w:t>
             </w:r>
           </w:p>
         </w:tc>
@@ -3727,7 +5104,10 @@
           </w:tcPr>
           <w:p>
             <w:r>
-              <w:t>R11.3</w:t>
+              <w:t>R12</w:t>
+            </w:r>
+            <w:r>
+              <w:t>.3</w:t>
             </w:r>
           </w:p>
         </w:tc>
@@ -3795,7 +5175,10 @@
           </w:tcPr>
           <w:p>
             <w:r>
-              <w:t>R11.4</w:t>
+              <w:t>R12</w:t>
+            </w:r>
+            <w:r>
+              <w:t>.4</w:t>
             </w:r>
           </w:p>
         </w:tc>
@@ -3852,202 +5235,6 @@
       </w:tr>
     </w:tbl>
     <w:p/>
-    <w:p>
-      <w:r>
-        <w:t>-</w:t>
-      </w:r>
-      <w:r>
-        <w:tab/>
-        <w:t>Punto 4 (amministrazione):</w:t>
-      </w:r>
-    </w:p>
-    <w:p>
-      <w:r>
-        <w:tab/>
-        <w:t>o</w:t>
-      </w:r>
-      <w:r>
-        <w:tab/>
-        <w:t xml:space="preserve">Durata dei time </w:t>
-      </w:r>
-      <w:proofErr w:type="spellStart"/>
-      <w:r>
-        <w:t>solt</w:t>
-      </w:r>
-      <w:proofErr w:type="spellEnd"/>
-    </w:p>
-    <w:p>
-      <w:r>
-        <w:tab/>
-        <w:t>o</w:t>
-      </w:r>
-      <w:r>
-        <w:tab/>
-        <w:t xml:space="preserve">Assegnazione del n° </w:t>
-      </w:r>
-      <w:proofErr w:type="spellStart"/>
-      <w:r>
-        <w:t>max</w:t>
-      </w:r>
-      <w:proofErr w:type="spellEnd"/>
-      <w:r>
-        <w:t xml:space="preserve"> di offerte contemporanee di un utente</w:t>
-      </w:r>
-    </w:p>
-    <w:p>
-      <w:r>
-        <w:tab/>
-        <w:t>o</w:t>
-      </w:r>
-      <w:r>
-        <w:tab/>
-        <w:t xml:space="preserve">N° </w:t>
-      </w:r>
-      <w:proofErr w:type="spellStart"/>
-      <w:r>
-        <w:t>max</w:t>
-      </w:r>
-      <w:proofErr w:type="spellEnd"/>
-      <w:r>
-        <w:t xml:space="preserve"> time slot</w:t>
-      </w:r>
-    </w:p>
-    <w:p>
-      <w:r>
-        <w:tab/>
-        <w:t>o</w:t>
-      </w:r>
-      <w:r>
-        <w:tab/>
-        <w:t>Percentuale penale</w:t>
-      </w:r>
-    </w:p>
-    <w:p>
-      <w:r>
-        <w:tab/>
-        <w:t>o</w:t>
-      </w:r>
-      <w:r>
-        <w:tab/>
-        <w:t>…</w:t>
-      </w:r>
-    </w:p>
-    <w:p>
-      <w:r>
-        <w:tab/>
-        <w:t>o</w:t>
-      </w:r>
-      <w:r>
-        <w:tab/>
-        <w:t>Accesso transazioni avvenute</w:t>
-      </w:r>
-    </w:p>
-    <w:p>
-      <w:r>
-        <w:t>-</w:t>
-      </w:r>
-      <w:r>
-        <w:tab/>
-        <w:t>Punto 5 (avvisi):</w:t>
-      </w:r>
-    </w:p>
-    <w:p>
-      <w:r>
-        <w:tab/>
-        <w:t>o</w:t>
-      </w:r>
-      <w:r>
-        <w:tab/>
-        <w:t>Notifica via sms/mail (abilita/</w:t>
-      </w:r>
-      <w:proofErr w:type="spellStart"/>
-      <w:r>
-        <w:t>disbilità</w:t>
-      </w:r>
-      <w:proofErr w:type="spellEnd"/>
-      <w:r>
-        <w:t>)</w:t>
-      </w:r>
-    </w:p>
-    <w:p>
-      <w:r>
-        <w:tab/>
-        <w:t>o</w:t>
-      </w:r>
-      <w:r>
-        <w:tab/>
-        <w:t>Utente riceve avvisi nei processi d’asta in corso</w:t>
-      </w:r>
-    </w:p>
-    <w:p>
-      <w:r>
-        <w:t>-</w:t>
-      </w:r>
-      <w:r>
-        <w:tab/>
-        <w:t>Punto 6:</w:t>
-      </w:r>
-    </w:p>
-    <w:p>
-      <w:r>
-        <w:tab/>
-        <w:t>o</w:t>
-      </w:r>
-      <w:r>
-        <w:tab/>
-        <w:t xml:space="preserve">Filtri </w:t>
-      </w:r>
-    </w:p>
-    <w:p>
-      <w:r>
-        <w:lastRenderedPageBreak/>
-        <w:tab/>
-        <w:t>o</w:t>
-      </w:r>
-      <w:r>
-        <w:tab/>
-        <w:t>Ricerca</w:t>
-      </w:r>
-    </w:p>
-    <w:p>
-      <w:r>
-        <w:tab/>
-        <w:t>o</w:t>
-      </w:r>
-      <w:r>
-        <w:tab/>
-        <w:t>Stato oggetto</w:t>
-      </w:r>
-    </w:p>
-    <w:p>
-      <w:r>
-        <w:tab/>
-        <w:t>o</w:t>
-      </w:r>
-      <w:r>
-        <w:tab/>
-        <w:t>Durata asta</w:t>
-      </w:r>
-    </w:p>
-    <w:p>
-      <w:r>
-        <w:t>-</w:t>
-      </w:r>
-      <w:r>
-        <w:tab/>
-        <w:t>Punto 7:</w:t>
-      </w:r>
-    </w:p>
-    <w:p>
-      <w:r>
-        <w:tab/>
-        <w:t>o</w:t>
-      </w:r>
-      <w:r>
-        <w:tab/>
-        <w:t>Statistiche aste e utenti</w:t>
-      </w:r>
-    </w:p>
     <w:sectPr>
       <w:pgSz w:w="11906" w:h="16838"/>
       <w:pgMar w:top="1417" w:right="1134" w:bottom="1134" w:left="1134" w:header="708" w:footer="708" w:gutter="0"/>

</xml_diff>